<commit_message>
Datensätze & AppDesigner Update
</commit_message>
<xml_diff>
--- a/Übersicht.docx
+++ b/Übersicht.docx
@@ -119,7 +119,23 @@
         </w:numPr>
       </w:pPr>
       <w:r>
-        <w:t>Einführung exp()  =&gt; sqrt() selbst ausprobieren =&gt; was ist die Wurzel von e^5</w:t>
+        <w:t xml:space="preserve">Einführung </w:t>
+      </w:r>
+      <w:proofErr w:type="spellStart"/>
+      <w:r>
+        <w:t>exp</w:t>
+      </w:r>
+      <w:proofErr w:type="spellEnd"/>
+      <w:r>
+        <w:t xml:space="preserve">()  =&gt; </w:t>
+      </w:r>
+      <w:proofErr w:type="spellStart"/>
+      <w:r>
+        <w:t>sqrt</w:t>
+      </w:r>
+      <w:proofErr w:type="spellEnd"/>
+      <w:r>
+        <w:t>() selbst ausprobieren =&gt; was ist die Wurzel von e^5</w:t>
       </w:r>
     </w:p>
     <w:p>
@@ -140,19 +156,35 @@
         <w:t xml:space="preserve"> =&gt; k(4)</w:t>
       </w:r>
       <w:r>
-        <w:t xml:space="preserve"> (wichtig Matlab zählt ab 1 los) =&gt; k = 1:4 ; k = 1:3:27</w:t>
-      </w:r>
-    </w:p>
-    <w:p>
-      <w:pPr>
-        <w:pStyle w:val="Listenabsatz"/>
-        <w:numPr>
-          <w:ilvl w:val="0"/>
-          <w:numId w:val="1"/>
-        </w:numPr>
-      </w:pPr>
-      <w:r>
-        <w:t>Einführung ones()</w:t>
+        <w:t xml:space="preserve"> (wichtig </w:t>
+      </w:r>
+      <w:proofErr w:type="spellStart"/>
+      <w:r>
+        <w:t>Matlab</w:t>
+      </w:r>
+      <w:proofErr w:type="spellEnd"/>
+      <w:r>
+        <w:t xml:space="preserve"> zählt ab 1 los) =&gt; k = 1:4 ; k = 1:3:27</w:t>
+      </w:r>
+    </w:p>
+    <w:p>
+      <w:pPr>
+        <w:pStyle w:val="Listenabsatz"/>
+        <w:numPr>
+          <w:ilvl w:val="0"/>
+          <w:numId w:val="1"/>
+        </w:numPr>
+      </w:pPr>
+      <w:r>
+        <w:t xml:space="preserve">Einführung </w:t>
+      </w:r>
+      <w:proofErr w:type="spellStart"/>
+      <w:r>
+        <w:t>ones</w:t>
+      </w:r>
+      <w:proofErr w:type="spellEnd"/>
+      <w:r>
+        <w:t>()</w:t>
       </w:r>
     </w:p>
     <w:p>
@@ -177,7 +209,15 @@
         <w:t>)</w:t>
       </w:r>
       <w:r>
-        <w:t xml:space="preserve"> mit vs ohne Punkt</w:t>
+        <w:t xml:space="preserve"> mit </w:t>
+      </w:r>
+      <w:proofErr w:type="spellStart"/>
+      <w:r>
+        <w:t>vs</w:t>
+      </w:r>
+      <w:proofErr w:type="spellEnd"/>
+      <w:r>
+        <w:t xml:space="preserve"> ohne Punkt</w:t>
       </w:r>
       <w:r>
         <w:t xml:space="preserve"> (Das ist wichtig, da Daten immer in Listen/Vektoren vorliegen)</w:t>
@@ -219,31 +259,52 @@
         </w:numPr>
       </w:pPr>
       <w:r>
-        <w:t>Erste Funktion: rand()</w:t>
-      </w:r>
-    </w:p>
-    <w:p>
-      <w:pPr>
-        <w:pStyle w:val="Listenabsatz"/>
-        <w:numPr>
-          <w:ilvl w:val="1"/>
-          <w:numId w:val="1"/>
-        </w:numPr>
-      </w:pPr>
-      <w:r>
-        <w:t>Vektor mit 10 random Zahlen</w:t>
-      </w:r>
-    </w:p>
-    <w:p>
-      <w:pPr>
-        <w:pStyle w:val="Listenabsatz"/>
-        <w:numPr>
-          <w:ilvl w:val="0"/>
-          <w:numId w:val="1"/>
-        </w:numPr>
-      </w:pPr>
-      <w:r>
-        <w:t>For Schleife</w:t>
+        <w:t xml:space="preserve">Erste Funktion: </w:t>
+      </w:r>
+      <w:proofErr w:type="spellStart"/>
+      <w:r>
+        <w:t>rand</w:t>
+      </w:r>
+      <w:proofErr w:type="spellEnd"/>
+      <w:r>
+        <w:t>()</w:t>
+      </w:r>
+    </w:p>
+    <w:p>
+      <w:pPr>
+        <w:pStyle w:val="Listenabsatz"/>
+        <w:numPr>
+          <w:ilvl w:val="1"/>
+          <w:numId w:val="1"/>
+        </w:numPr>
+      </w:pPr>
+      <w:r>
+        <w:t xml:space="preserve">Vektor mit 10 </w:t>
+      </w:r>
+      <w:proofErr w:type="spellStart"/>
+      <w:r>
+        <w:t>random</w:t>
+      </w:r>
+      <w:proofErr w:type="spellEnd"/>
+      <w:r>
+        <w:t xml:space="preserve"> Zahlen</w:t>
+      </w:r>
+    </w:p>
+    <w:p>
+      <w:pPr>
+        <w:pStyle w:val="Listenabsatz"/>
+        <w:numPr>
+          <w:ilvl w:val="0"/>
+          <w:numId w:val="1"/>
+        </w:numPr>
+      </w:pPr>
+      <w:proofErr w:type="spellStart"/>
+      <w:r>
+        <w:t>For</w:t>
+      </w:r>
+      <w:proofErr w:type="spellEnd"/>
+      <w:r>
+        <w:t xml:space="preserve"> Schleife</w:t>
       </w:r>
       <w:r>
         <w:t xml:space="preserve"> zeigen mit Ausgabe von k</w:t>
@@ -281,13 +342,45 @@
         </w:numPr>
       </w:pPr>
       <w:r>
-        <w:t>Plot Funktion plot(x,y) erstes Bei</w:t>
-      </w:r>
-      <w:r>
-        <w:t>spiel mit x = 1:10 und y = rand(10,1)</w:t>
-      </w:r>
-      <w:r>
-        <w:t xml:space="preserve"> aber geht auch einfach plot(y)</w:t>
+        <w:t xml:space="preserve">Plot Funktion </w:t>
+      </w:r>
+      <w:proofErr w:type="spellStart"/>
+      <w:r>
+        <w:t>plot</w:t>
+      </w:r>
+      <w:proofErr w:type="spellEnd"/>
+      <w:r>
+        <w:t>(</w:t>
+      </w:r>
+      <w:proofErr w:type="spellStart"/>
+      <w:r>
+        <w:t>x,y</w:t>
+      </w:r>
+      <w:proofErr w:type="spellEnd"/>
+      <w:r>
+        <w:t>) erstes Bei</w:t>
+      </w:r>
+      <w:r>
+        <w:t xml:space="preserve">spiel mit x = 1:10 und y = </w:t>
+      </w:r>
+      <w:proofErr w:type="spellStart"/>
+      <w:r>
+        <w:t>rand</w:t>
+      </w:r>
+      <w:proofErr w:type="spellEnd"/>
+      <w:r>
+        <w:t>(10,1)</w:t>
+      </w:r>
+      <w:r>
+        <w:t xml:space="preserve"> aber geht auch einfach </w:t>
+      </w:r>
+      <w:proofErr w:type="spellStart"/>
+      <w:r>
+        <w:t>plot</w:t>
+      </w:r>
+      <w:proofErr w:type="spellEnd"/>
+      <w:r>
+        <w:t>(y)</w:t>
       </w:r>
     </w:p>
     <w:p>
@@ -311,10 +404,26 @@
         </w:numPr>
       </w:pPr>
       <w:r>
-        <w:t>Laden von Daten mit csvread() oder mit Importier Funktion von Mat</w:t>
-      </w:r>
-      <w:r>
-        <w:t>lab (Funktion zeigen)</w:t>
+        <w:t xml:space="preserve">Laden von Daten mit </w:t>
+      </w:r>
+      <w:proofErr w:type="spellStart"/>
+      <w:r>
+        <w:t>csvread</w:t>
+      </w:r>
+      <w:proofErr w:type="spellEnd"/>
+      <w:r>
+        <w:t xml:space="preserve">() oder mit Importier Funktion von </w:t>
+      </w:r>
+      <w:proofErr w:type="spellStart"/>
+      <w:r>
+        <w:t>Mat</w:t>
+      </w:r>
+      <w:r>
+        <w:t>lab</w:t>
+      </w:r>
+      <w:proofErr w:type="spellEnd"/>
+      <w:r>
+        <w:t xml:space="preserve"> (Funktion zeigen)</w:t>
       </w:r>
     </w:p>
     <w:p>
@@ -337,21 +446,69 @@
           <w:numId w:val="1"/>
         </w:numPr>
       </w:pPr>
-      <w:r>
-        <w:t>Xlabel(), ylabel(), titel() unterschiedliche Marker, unterschiedliche Farben</w:t>
-      </w:r>
-    </w:p>
-    <w:p>
-      <w:pPr>
-        <w:pStyle w:val="Listenabsatz"/>
-        <w:numPr>
-          <w:ilvl w:val="0"/>
-          <w:numId w:val="1"/>
-        </w:numPr>
-      </w:pPr>
-      <w:r>
-        <w:t>Zeigen von dem Reiter „Plots“ Matlab</w:t>
-      </w:r>
+      <w:proofErr w:type="spellStart"/>
+      <w:r>
+        <w:t>Xlabel</w:t>
+      </w:r>
+      <w:proofErr w:type="spellEnd"/>
+      <w:r>
+        <w:t xml:space="preserve">(), </w:t>
+      </w:r>
+      <w:proofErr w:type="spellStart"/>
+      <w:r>
+        <w:t>ylabel</w:t>
+      </w:r>
+      <w:proofErr w:type="spellEnd"/>
+      <w:r>
+        <w:t xml:space="preserve">(), </w:t>
+      </w:r>
+      <w:proofErr w:type="spellStart"/>
+      <w:r>
+        <w:t>titel</w:t>
+      </w:r>
+      <w:proofErr w:type="spellEnd"/>
+      <w:r>
+        <w:t>() unterschiedliche Marker, unterschiedliche Farben</w:t>
+      </w:r>
+    </w:p>
+    <w:p>
+      <w:pPr>
+        <w:pStyle w:val="Listenabsatz"/>
+        <w:numPr>
+          <w:ilvl w:val="0"/>
+          <w:numId w:val="1"/>
+        </w:numPr>
+      </w:pPr>
+      <w:proofErr w:type="spellStart"/>
+      <w:r>
+        <w:t>Xlim</w:t>
+      </w:r>
+      <w:proofErr w:type="spellEnd"/>
+      <w:r>
+        <w:t xml:space="preserve">, </w:t>
+      </w:r>
+      <w:proofErr w:type="spellStart"/>
+      <w:r>
+        <w:t>ylim</w:t>
+      </w:r>
+      <w:proofErr w:type="spellEnd"/>
+    </w:p>
+    <w:p>
+      <w:pPr>
+        <w:pStyle w:val="Listenabsatz"/>
+        <w:numPr>
+          <w:ilvl w:val="0"/>
+          <w:numId w:val="1"/>
+        </w:numPr>
+      </w:pPr>
+      <w:r>
+        <w:t xml:space="preserve">Zeigen von dem Reiter „Plots“ </w:t>
+      </w:r>
+      <w:proofErr w:type="spellStart"/>
+      <w:r>
+        <w:t>Matlab</w:t>
+      </w:r>
+      <w:proofErr w:type="spellEnd"/>
       <w:r>
         <w:t xml:space="preserve"> (das muss ich noch selbst Lernen :D)</w:t>
       </w:r>
@@ -364,12 +521,14 @@
           <w:numId w:val="1"/>
         </w:numPr>
       </w:pPr>
+      <w:proofErr w:type="spellStart"/>
       <w:r>
         <w:t>Figurepalet</w:t>
       </w:r>
       <w:r>
         <w:t>e</w:t>
       </w:r>
+      <w:proofErr w:type="spellEnd"/>
     </w:p>
     <w:p>
       <w:pPr>
@@ -394,12 +553,14 @@
       <w:r>
         <w:t xml:space="preserve">Aufgabe: Installiert </w:t>
       </w:r>
+      <w:proofErr w:type="spellStart"/>
       <w:r>
         <w:rPr>
           <w:b/>
         </w:rPr>
         <w:t>Curvefitting</w:t>
       </w:r>
+      <w:proofErr w:type="spellEnd"/>
       <w:r>
         <w:rPr>
           <w:b/>
@@ -419,7 +580,21 @@
         </w:numPr>
       </w:pPr>
       <w:r>
-        <w:t>Aufgabe: Bisschen an dem Datensatz rum Fitten mit dem Curvfitting Tool</w:t>
+        <w:t xml:space="preserve">Aufgabe: Bisschen an dem Datensatz rum Fitten mit dem </w:t>
+      </w:r>
+      <w:proofErr w:type="spellStart"/>
+      <w:r>
+        <w:t>Curv</w:t>
+      </w:r>
+      <w:r>
+        <w:t>e</w:t>
+      </w:r>
+      <w:r>
+        <w:t>fitting</w:t>
+      </w:r>
+      <w:proofErr w:type="spellEnd"/>
+      <w:r>
+        <w:t xml:space="preserve"> Tool</w:t>
       </w:r>
     </w:p>
     <w:p>
@@ -482,8 +657,116 @@
         </w:numPr>
       </w:pPr>
       <w:r>
+        <w:t>Ableitung</w:t>
+      </w:r>
+    </w:p>
+    <w:p>
+      <w:pPr>
+        <w:pStyle w:val="Listenabsatz"/>
+        <w:numPr>
+          <w:ilvl w:val="1"/>
+          <w:numId w:val="1"/>
+        </w:numPr>
+      </w:pPr>
+      <w:r>
+        <w:t>Anhand von Geschwindigkeit Beschleunigung berechnen</w:t>
+      </w:r>
+    </w:p>
+    <w:p>
+      <w:pPr>
+        <w:pStyle w:val="Listenabsatz"/>
+        <w:numPr>
+          <w:ilvl w:val="0"/>
+          <w:numId w:val="1"/>
+        </w:numPr>
+      </w:pPr>
+      <w:r>
+        <w:t>Integral</w:t>
+      </w:r>
+    </w:p>
+    <w:p>
+      <w:pPr>
+        <w:pStyle w:val="Listenabsatz"/>
+        <w:numPr>
+          <w:ilvl w:val="1"/>
+          <w:numId w:val="1"/>
+        </w:numPr>
+      </w:pPr>
+      <w:r>
+        <w:t>Aus Leistungsdaten Gesamtenergieverbrauch bestimmen</w:t>
+      </w:r>
+    </w:p>
+    <w:p>
+      <w:pPr>
+        <w:pStyle w:val="Listenabsatz"/>
+        <w:numPr>
+          <w:ilvl w:val="0"/>
+          <w:numId w:val="1"/>
+        </w:numPr>
+      </w:pPr>
+      <w:r>
         <w:t>Min Max Funktionen</w:t>
       </w:r>
+      <w:r>
+        <w:t xml:space="preserve"> (Funktion wird nicht erklärt, sondern muss selber gefunden werden)</w:t>
+      </w:r>
+    </w:p>
+    <w:p>
+      <w:pPr>
+        <w:pStyle w:val="Listenabsatz"/>
+        <w:numPr>
+          <w:ilvl w:val="1"/>
+          <w:numId w:val="1"/>
+        </w:numPr>
+      </w:pPr>
+      <w:r>
+        <w:t xml:space="preserve">Aufgabe Max/Min: Finde mit </w:t>
+      </w:r>
+      <w:proofErr w:type="spellStart"/>
+      <w:r>
+        <w:t>max</w:t>
+      </w:r>
+      <w:proofErr w:type="spellEnd"/>
+      <w:r>
+        <w:t xml:space="preserve">()/min() </w:t>
+      </w:r>
+      <w:r>
+        <w:t xml:space="preserve">das Minimum/Maximum und die Position </w:t>
+      </w:r>
+    </w:p>
+    <w:p>
+      <w:pPr>
+        <w:pStyle w:val="Listenabsatz"/>
+        <w:numPr>
+          <w:ilvl w:val="1"/>
+          <w:numId w:val="1"/>
+        </w:numPr>
+      </w:pPr>
+      <w:r>
+        <w:t xml:space="preserve">Multidatensatz und mit </w:t>
+      </w:r>
+      <w:proofErr w:type="spellStart"/>
+      <w:r>
+        <w:t>for</w:t>
+      </w:r>
+      <w:proofErr w:type="spellEnd"/>
+      <w:r>
+        <w:t xml:space="preserve"> Schleife da</w:t>
+      </w:r>
+      <w:r>
+        <w:t>r</w:t>
+      </w:r>
+      <w:r>
+        <w:t xml:space="preserve">über iterieren und alle </w:t>
+      </w:r>
+      <w:proofErr w:type="spellStart"/>
+      <w:r>
+        <w:t>maxima</w:t>
+      </w:r>
+      <w:proofErr w:type="spellEnd"/>
+      <w:r>
+        <w:t xml:space="preserve"> Bestimmen </w:t>
+      </w:r>
     </w:p>
     <w:p>
       <w:pPr>
@@ -496,6 +779,24 @@
       <w:r>
         <w:t>Selbst eine Funktion/Methode erstellen</w:t>
       </w:r>
+      <w:r>
+        <w:t>, einfaches Beispiel mit Addition</w:t>
+      </w:r>
+    </w:p>
+    <w:p>
+      <w:pPr>
+        <w:pStyle w:val="Listenabsatz"/>
+        <w:numPr>
+          <w:ilvl w:val="1"/>
+          <w:numId w:val="1"/>
+        </w:numPr>
+      </w:pPr>
+      <w:r>
+        <w:t xml:space="preserve">Funktion die Datei einliest und </w:t>
+      </w:r>
+      <w:r>
+        <w:t>plottet</w:t>
+      </w:r>
     </w:p>
     <w:p>
       <w:pPr>
@@ -548,31 +849,46 @@
         </w:numPr>
       </w:pPr>
       <w:r>
-        <w:t>Beim Klicken auf den Button soll eine Random Zahl angezeigt weden.</w:t>
-      </w:r>
-    </w:p>
-    <w:p>
-      <w:pPr>
-        <w:pStyle w:val="Listenabsatz"/>
-        <w:numPr>
-          <w:ilvl w:val="0"/>
-          <w:numId w:val="1"/>
-        </w:numPr>
-      </w:pPr>
-      <w:r>
+        <w:t xml:space="preserve">Beim Klicken auf den Button soll eine Random Zahl angezeigt </w:t>
+      </w:r>
+      <w:proofErr w:type="spellStart"/>
+      <w:r>
+        <w:t>weden</w:t>
+      </w:r>
+      <w:proofErr w:type="spellEnd"/>
+      <w:r>
+        <w:t>.</w:t>
+      </w:r>
+    </w:p>
+    <w:p>
+      <w:pPr>
+        <w:pStyle w:val="Listenabsatz"/>
+        <w:numPr>
+          <w:ilvl w:val="0"/>
+          <w:numId w:val="1"/>
+        </w:numPr>
+      </w:pPr>
+      <w:r>
+        <w:lastRenderedPageBreak/>
         <w:t>Simulink</w:t>
+      </w:r>
+    </w:p>
+    <w:p>
+      <w:pPr>
+        <w:pStyle w:val="Listenabsatz"/>
+        <w:numPr>
+          <w:ilvl w:val="1"/>
+          <w:numId w:val="1"/>
+        </w:numPr>
+      </w:pPr>
+      <w:r>
+        <w:t>Einfach Addition (muss mich noch einlesen)</w:t>
       </w:r>
     </w:p>
     <w:p/>
     <w:p/>
     <w:p>
       <w:r>
-        <w:br w:type="page"/>
-      </w:r>
-    </w:p>
-    <w:p>
-      <w:r>
-        <w:lastRenderedPageBreak/>
         <w:t xml:space="preserve">Aufgaben für das Ende: </w:t>
       </w:r>
     </w:p>
@@ -618,7 +934,13 @@
         </w:numPr>
       </w:pPr>
       <w:r>
-        <w:t>Datensatz plotten</w:t>
+        <w:t>Datensatz</w:t>
+      </w:r>
+      <w:r>
+        <w:t xml:space="preserve"> einlesen</w:t>
+      </w:r>
+      <w:r>
+        <w:t xml:space="preserve"> plotten</w:t>
       </w:r>
     </w:p>
     <w:p>
@@ -651,7 +973,49 @@
         </w:numPr>
       </w:pPr>
       <w:r>
-        <w:t>Zellwachstum mit 2^x</w:t>
+        <w:t>Zellwachstum mit</w:t>
+      </w:r>
+      <w:r>
+        <w:t xml:space="preserve"> 4*</w:t>
+      </w:r>
+      <w:r>
+        <w:t xml:space="preserve"> 2^</w:t>
+      </w:r>
+      <w:r>
+        <w:t>(</w:t>
+      </w:r>
+      <w:r>
+        <w:t>x</w:t>
+      </w:r>
+      <w:r>
+        <w:t>/7)</w:t>
+      </w:r>
+    </w:p>
+    <w:p>
+      <w:pPr>
+        <w:pStyle w:val="Listenabsatz"/>
+        <w:numPr>
+          <w:ilvl w:val="1"/>
+          <w:numId w:val="2"/>
+        </w:numPr>
+      </w:pPr>
+      <w:r>
+        <w:t>Bestimme Anfangskonzentration und Verdopplungsdauer</w:t>
+      </w:r>
+    </w:p>
+    <w:p>
+      <w:pPr>
+        <w:pStyle w:val="Listenabsatz"/>
+        <w:numPr>
+          <w:ilvl w:val="1"/>
+          <w:numId w:val="2"/>
+        </w:numPr>
+      </w:pPr>
+      <w:r>
+        <w:t>Was für eine Konzentration hat man nach 20 Tagen</w:t>
+      </w:r>
+      <w:r>
+        <w:t>?</w:t>
       </w:r>
     </w:p>
     <w:p>

</xml_diff>

<commit_message>
cell growth and dax data sets plus exercise; Beginning of the live script
</commit_message>
<xml_diff>
--- a/Übersicht.docx
+++ b/Übersicht.docx
@@ -80,8 +80,13 @@
         </w:numPr>
       </w:pPr>
       <w:r>
-        <w:t>Aufgabe: 231 / 23.5 = ?</w:t>
-      </w:r>
+        <w:t xml:space="preserve">Aufgabe: 231 / 23.5 </w:t>
+      </w:r>
+      <w:proofErr w:type="gramStart"/>
+      <w:r>
+        <w:t>= ?</w:t>
+      </w:r>
+      <w:proofErr w:type="gramEnd"/>
     </w:p>
     <w:p>
       <w:pPr>
@@ -95,20 +100,48 @@
         <w:t xml:space="preserve">Aufgabe: (32 + 12,12) </w:t>
       </w:r>
       <w:r>
-        <w:t>* 1,5 = ?</w:t>
-      </w:r>
-    </w:p>
-    <w:p>
-      <w:pPr>
-        <w:pStyle w:val="Listenabsatz"/>
-        <w:numPr>
-          <w:ilvl w:val="0"/>
-          <w:numId w:val="1"/>
-        </w:numPr>
-      </w:pPr>
-      <w:r>
-        <w:t>Weglassen des Semikolon (Wem fällt es auf?)</w:t>
-      </w:r>
+        <w:t xml:space="preserve">* 1,5 </w:t>
+      </w:r>
+      <w:proofErr w:type="gramStart"/>
+      <w:r>
+        <w:t>= ?</w:t>
+      </w:r>
+      <w:proofErr w:type="gramEnd"/>
+    </w:p>
+    <w:p>
+      <w:pPr>
+        <w:pStyle w:val="Listenabsatz"/>
+        <w:numPr>
+          <w:ilvl w:val="0"/>
+          <w:numId w:val="1"/>
+        </w:numPr>
+      </w:pPr>
+      <w:r>
+        <w:t xml:space="preserve">Weglassen </w:t>
+      </w:r>
+      <w:r>
+        <w:t>des Semikolons</w:t>
+      </w:r>
+      <w:r>
+        <w:t xml:space="preserve"> (Wem fällt es auf?)</w:t>
+      </w:r>
+    </w:p>
+    <w:p>
+      <w:pPr>
+        <w:pStyle w:val="Listenabsatz"/>
+        <w:numPr>
+          <w:ilvl w:val="0"/>
+          <w:numId w:val="1"/>
+        </w:numPr>
+      </w:pPr>
+      <w:r>
+        <w:t xml:space="preserve">Einführung live </w:t>
+      </w:r>
+      <w:proofErr w:type="spellStart"/>
+      <w:r>
+        <w:t>script</w:t>
+      </w:r>
+      <w:proofErr w:type="spellEnd"/>
     </w:p>
     <w:p>
       <w:pPr>
@@ -122,12 +155,17 @@
         <w:t xml:space="preserve">Einführung </w:t>
       </w:r>
       <w:proofErr w:type="spellStart"/>
+      <w:proofErr w:type="gramStart"/>
       <w:r>
         <w:t>exp</w:t>
       </w:r>
       <w:proofErr w:type="spellEnd"/>
       <w:r>
-        <w:t xml:space="preserve">()  =&gt; </w:t>
+        <w:t>(</w:t>
+      </w:r>
+      <w:proofErr w:type="gramEnd"/>
+      <w:r>
+        <w:t xml:space="preserve">)  =&gt; </w:t>
       </w:r>
       <w:proofErr w:type="spellStart"/>
       <w:r>
@@ -153,7 +191,15 @@
         <w:t>[1 3 4 5]</w:t>
       </w:r>
       <w:r>
-        <w:t xml:space="preserve"> =&gt; k(4)</w:t>
+        <w:t xml:space="preserve"> =&gt; </w:t>
+      </w:r>
+      <w:proofErr w:type="gramStart"/>
+      <w:r>
+        <w:t>k(</w:t>
+      </w:r>
+      <w:proofErr w:type="gramEnd"/>
+      <w:r>
+        <w:t>4)</w:t>
       </w:r>
       <w:r>
         <w:t xml:space="preserve"> (wichtig </w:t>
@@ -179,19 +225,24 @@
         <w:t xml:space="preserve">Einführung </w:t>
       </w:r>
       <w:proofErr w:type="spellStart"/>
+      <w:proofErr w:type="gramStart"/>
       <w:r>
         <w:t>ones</w:t>
       </w:r>
       <w:proofErr w:type="spellEnd"/>
       <w:r>
-        <w:t>()</w:t>
-      </w:r>
-    </w:p>
-    <w:p>
-      <w:pPr>
-        <w:pStyle w:val="Listenabsatz"/>
-        <w:numPr>
-          <w:ilvl w:val="0"/>
+        <w:t>(</w:t>
+      </w:r>
+      <w:proofErr w:type="gramEnd"/>
+      <w:r>
+        <w:t>)</w:t>
+      </w:r>
+    </w:p>
+    <w:p>
+      <w:pPr>
+        <w:pStyle w:val="Listenabsatz"/>
+        <w:numPr>
+          <w:ilvl w:val="1"/>
           <w:numId w:val="1"/>
         </w:numPr>
       </w:pPr>
@@ -262,12 +313,17 @@
         <w:t xml:space="preserve">Erste Funktion: </w:t>
       </w:r>
       <w:proofErr w:type="spellStart"/>
+      <w:proofErr w:type="gramStart"/>
       <w:r>
         <w:t>rand</w:t>
       </w:r>
       <w:proofErr w:type="spellEnd"/>
       <w:r>
-        <w:t>()</w:t>
+        <w:t>(</w:t>
+      </w:r>
+      <w:proofErr w:type="gramEnd"/>
+      <w:r>
+        <w:t>)</w:t>
       </w:r>
     </w:p>
     <w:p>
@@ -353,10 +409,12 @@
         <w:t>(</w:t>
       </w:r>
       <w:proofErr w:type="spellStart"/>
+      <w:proofErr w:type="gramStart"/>
       <w:r>
         <w:t>x,y</w:t>
       </w:r>
       <w:proofErr w:type="spellEnd"/>
+      <w:proofErr w:type="gramEnd"/>
       <w:r>
         <w:t>) erstes Bei</w:t>
       </w:r>
@@ -407,12 +465,17 @@
         <w:t xml:space="preserve">Laden von Daten mit </w:t>
       </w:r>
       <w:proofErr w:type="spellStart"/>
+      <w:proofErr w:type="gramStart"/>
       <w:r>
         <w:t>csvread</w:t>
       </w:r>
       <w:proofErr w:type="spellEnd"/>
       <w:r>
-        <w:t xml:space="preserve">() oder mit Importier Funktion von </w:t>
+        <w:t>(</w:t>
+      </w:r>
+      <w:proofErr w:type="gramEnd"/>
+      <w:r>
+        <w:t xml:space="preserve">) oder mit Importier Funktion von </w:t>
       </w:r>
       <w:proofErr w:type="spellStart"/>
       <w:r>
@@ -447,28 +510,45 @@
         </w:numPr>
       </w:pPr>
       <w:proofErr w:type="spellStart"/>
+      <w:proofErr w:type="gramStart"/>
       <w:r>
         <w:t>Xlabel</w:t>
       </w:r>
       <w:proofErr w:type="spellEnd"/>
       <w:r>
+        <w:t>(</w:t>
+      </w:r>
+      <w:proofErr w:type="gramEnd"/>
+      <w:r>
+        <w:t xml:space="preserve">), </w:t>
+      </w:r>
+      <w:proofErr w:type="spellStart"/>
+      <w:r>
+        <w:t>ylabel</w:t>
+      </w:r>
+      <w:proofErr w:type="spellEnd"/>
+      <w:r>
         <w:t xml:space="preserve">(), </w:t>
       </w:r>
       <w:proofErr w:type="spellStart"/>
       <w:r>
-        <w:t>ylabel</w:t>
-      </w:r>
-      <w:proofErr w:type="spellEnd"/>
-      <w:r>
-        <w:t xml:space="preserve">(), </w:t>
-      </w:r>
-      <w:proofErr w:type="spellStart"/>
-      <w:r>
         <w:t>titel</w:t>
       </w:r>
       <w:proofErr w:type="spellEnd"/>
       <w:r>
         <w:t>() unterschiedliche Marker, unterschiedliche Farben</w:t>
+      </w:r>
+    </w:p>
+    <w:p>
+      <w:pPr>
+        <w:pStyle w:val="Listenabsatz"/>
+        <w:numPr>
+          <w:ilvl w:val="0"/>
+          <w:numId w:val="1"/>
+        </w:numPr>
+      </w:pPr>
+      <w:r>
+        <w:t>legend</w:t>
       </w:r>
     </w:p>
     <w:p>
@@ -630,7 +710,11 @@
         </w:numPr>
       </w:pPr>
       <w:r>
-        <w:t xml:space="preserve">Diese Funktion mit Hilfe von </w:t>
+        <w:t xml:space="preserve">Diese Funktion mit Hilfe </w:t>
+      </w:r>
+      <w:proofErr w:type="gramStart"/>
+      <w:r>
+        <w:t xml:space="preserve">von </w:t>
       </w:r>
       <w:r>
         <w:rPr>
@@ -638,6 +722,7 @@
         </w:rPr>
         <w:t>???</w:t>
       </w:r>
+      <w:proofErr w:type="gramEnd"/>
       <w:r>
         <w:rPr>
           <w:b/>
@@ -708,7 +793,15 @@
         <w:t>Min Max Funktionen</w:t>
       </w:r>
       <w:r>
-        <w:t xml:space="preserve"> (Funktion wird nicht erklärt, sondern muss selber gefunden werden)</w:t>
+        <w:t xml:space="preserve"> (Funktion wird nicht erklärt, sondern muss </w:t>
+      </w:r>
+      <w:proofErr w:type="gramStart"/>
+      <w:r>
+        <w:t>selber</w:t>
+      </w:r>
+      <w:proofErr w:type="gramEnd"/>
+      <w:r>
+        <w:t xml:space="preserve"> gefunden werden)</w:t>
       </w:r>
     </w:p>
     <w:p>
@@ -727,8 +820,13 @@
         <w:t>max</w:t>
       </w:r>
       <w:proofErr w:type="spellEnd"/>
-      <w:r>
-        <w:t xml:space="preserve">()/min() </w:t>
+      <w:proofErr w:type="gramStart"/>
+      <w:r>
+        <w:t>()/</w:t>
+      </w:r>
+      <w:proofErr w:type="gramEnd"/>
+      <w:r>
+        <w:t xml:space="preserve">min() </w:t>
       </w:r>
       <w:r>
         <w:t xml:space="preserve">das Minimum/Maximum und die Position </w:t>
@@ -831,7 +929,16 @@
         </w:numPr>
       </w:pPr>
       <w:r>
-        <w:t>Aufgabe: Erstelle ein Labe</w:t>
+        <w:lastRenderedPageBreak/>
+        <w:t xml:space="preserve">Aufgabe: </w:t>
+      </w:r>
+      <w:proofErr w:type="gramStart"/>
+      <w:r>
+        <w:t>Erstelle</w:t>
+      </w:r>
+      <w:proofErr w:type="gramEnd"/>
+      <w:r>
+        <w:t xml:space="preserve"> ein Labe</w:t>
       </w:r>
       <w:r>
         <w:t>l</w:t>
@@ -869,7 +976,6 @@
         </w:numPr>
       </w:pPr>
       <w:r>
-        <w:lastRenderedPageBreak/>
         <w:t>Simulink</w:t>
       </w:r>
     </w:p>

</xml_diff>

<commit_message>
progress on the live script
</commit_message>
<xml_diff>
--- a/Übersicht.docx
+++ b/Übersicht.docx
@@ -1,6 +1,6 @@
 
 <file path=word/document.xml><?xml version="1.0" encoding="utf-8"?>
-<w:document xmlns:wpc="http://schemas.microsoft.com/office/word/2010/wordprocessingCanvas" xmlns:cx="http://schemas.microsoft.com/office/drawing/2014/chartex" xmlns:cx1="http://schemas.microsoft.com/office/drawing/2015/9/8/chartex" xmlns:cx2="http://schemas.microsoft.com/office/drawing/2015/10/21/chartex" xmlns:cx3="http://schemas.microsoft.com/office/drawing/2016/5/9/chartex" xmlns:cx4="http://schemas.microsoft.com/office/drawing/2016/5/10/chartex" xmlns:cx5="http://schemas.microsoft.com/office/drawing/2016/5/11/chartex" xmlns:cx6="http://schemas.microsoft.com/office/drawing/2016/5/12/chartex" xmlns:cx7="http://schemas.microsoft.com/office/drawing/2016/5/13/chartex" xmlns:cx8="http://schemas.microsoft.com/office/drawing/2016/5/14/chartex" xmlns:mc="http://schemas.openxmlformats.org/markup-compatibility/2006" xmlns:aink="http://schemas.microsoft.com/office/drawing/2016/ink" xmlns:am3d="http://schemas.microsoft.com/office/drawing/2017/model3d" xmlns:o="urn:schemas-microsoft-com:office:office" xmlns:r="http://schemas.openxmlformats.org/officeDocument/2006/relationships" xmlns:m="http://schemas.openxmlformats.org/officeDocument/2006/math" xmlns:v="urn:schemas-microsoft-com:vml" xmlns:wp14="http://schemas.microsoft.com/office/word/2010/wordprocessingDrawing" xmlns:wp="http://schemas.openxmlformats.org/drawingml/2006/wordprocessingDrawing" xmlns:w10="urn:schemas-microsoft-com:office:word" xmlns:w="http://schemas.openxmlformats.org/wordprocessingml/2006/main" xmlns:w14="http://schemas.microsoft.com/office/word/2010/wordml" xmlns:w15="http://schemas.microsoft.com/office/word/2012/wordml" xmlns:w16cex="http://schemas.microsoft.com/office/word/2018/wordml/cex" xmlns:w16cid="http://schemas.microsoft.com/office/word/2016/wordml/cid" xmlns:w16="http://schemas.microsoft.com/office/word/2018/wordml" xmlns:w16sdtdh="http://schemas.microsoft.com/office/word/2020/wordml/sdtdatahash" xmlns:w16se="http://schemas.microsoft.com/office/word/2015/wordml/symex" xmlns:wpg="http://schemas.microsoft.com/office/word/2010/wordprocessingGroup" xmlns:wpi="http://schemas.microsoft.com/office/word/2010/wordprocessingInk" xmlns:wne="http://schemas.microsoft.com/office/word/2006/wordml" xmlns:wps="http://schemas.microsoft.com/office/word/2010/wordprocessingShape" mc:Ignorable="w14 w15 w16se w16cid w16 w16cex w16sdtdh wp14">
+<w:document xmlns:wpc="http://schemas.microsoft.com/office/word/2010/wordprocessingCanvas" xmlns:cx="http://schemas.microsoft.com/office/drawing/2014/chartex" xmlns:cx1="http://schemas.microsoft.com/office/drawing/2015/9/8/chartex" xmlns:cx2="http://schemas.microsoft.com/office/drawing/2015/10/21/chartex" xmlns:cx3="http://schemas.microsoft.com/office/drawing/2016/5/9/chartex" xmlns:cx4="http://schemas.microsoft.com/office/drawing/2016/5/10/chartex" xmlns:cx5="http://schemas.microsoft.com/office/drawing/2016/5/11/chartex" xmlns:cx6="http://schemas.microsoft.com/office/drawing/2016/5/12/chartex" xmlns:cx7="http://schemas.microsoft.com/office/drawing/2016/5/13/chartex" xmlns:cx8="http://schemas.microsoft.com/office/drawing/2016/5/14/chartex" xmlns:mc="http://schemas.openxmlformats.org/markup-compatibility/2006" xmlns:aink="http://schemas.microsoft.com/office/drawing/2016/ink" xmlns:am3d="http://schemas.microsoft.com/office/drawing/2017/model3d" xmlns:o="urn:schemas-microsoft-com:office:office" xmlns:oel="http://schemas.microsoft.com/office/2019/extlst" xmlns:r="http://schemas.openxmlformats.org/officeDocument/2006/relationships" xmlns:m="http://schemas.openxmlformats.org/officeDocument/2006/math" xmlns:v="urn:schemas-microsoft-com:vml" xmlns:wp14="http://schemas.microsoft.com/office/word/2010/wordprocessingDrawing" xmlns:wp="http://schemas.openxmlformats.org/drawingml/2006/wordprocessingDrawing" xmlns:w10="urn:schemas-microsoft-com:office:word" xmlns:w="http://schemas.openxmlformats.org/wordprocessingml/2006/main" xmlns:w14="http://schemas.microsoft.com/office/word/2010/wordml" xmlns:w15="http://schemas.microsoft.com/office/word/2012/wordml" xmlns:w16cex="http://schemas.microsoft.com/office/word/2018/wordml/cex" xmlns:w16cid="http://schemas.microsoft.com/office/word/2016/wordml/cid" xmlns:w16="http://schemas.microsoft.com/office/word/2018/wordml" xmlns:w16sdtdh="http://schemas.microsoft.com/office/word/2020/wordml/sdtdatahash" xmlns:w16se="http://schemas.microsoft.com/office/word/2015/wordml/symex" xmlns:wpg="http://schemas.microsoft.com/office/word/2010/wordprocessingGroup" xmlns:wpi="http://schemas.microsoft.com/office/word/2010/wordprocessingInk" xmlns:wne="http://schemas.microsoft.com/office/word/2006/wordml" xmlns:wps="http://schemas.microsoft.com/office/word/2010/wordprocessingShape" mc:Ignorable="w14 w15 w16se w16cid w16 w16cex w16sdtdh wp14">
   <w:body>
     <w:p>
       <w:pPr>
@@ -80,13 +80,8 @@
         </w:numPr>
       </w:pPr>
       <w:r>
-        <w:t xml:space="preserve">Aufgabe: 231 / 23.5 </w:t>
-      </w:r>
-      <w:proofErr w:type="gramStart"/>
-      <w:r>
-        <w:t>= ?</w:t>
-      </w:r>
-      <w:proofErr w:type="gramEnd"/>
+        <w:t>Aufgabe: 231 / 23.5 = ?</w:t>
+      </w:r>
     </w:p>
     <w:p>
       <w:pPr>
@@ -100,13 +95,8 @@
         <w:t xml:space="preserve">Aufgabe: (32 + 12,12) </w:t>
       </w:r>
       <w:r>
-        <w:t xml:space="preserve">* 1,5 </w:t>
-      </w:r>
-      <w:proofErr w:type="gramStart"/>
-      <w:r>
-        <w:t>= ?</w:t>
-      </w:r>
-      <w:proofErr w:type="gramEnd"/>
+        <w:t>* 1,5 = ?</w:t>
+      </w:r>
     </w:p>
     <w:p>
       <w:pPr>
@@ -135,45 +125,19 @@
         </w:numPr>
       </w:pPr>
       <w:r>
-        <w:t xml:space="preserve">Einführung live </w:t>
-      </w:r>
-      <w:proofErr w:type="spellStart"/>
-      <w:r>
-        <w:t>script</w:t>
-      </w:r>
-      <w:proofErr w:type="spellEnd"/>
-    </w:p>
-    <w:p>
-      <w:pPr>
-        <w:pStyle w:val="Listenabsatz"/>
-        <w:numPr>
-          <w:ilvl w:val="0"/>
-          <w:numId w:val="1"/>
-        </w:numPr>
-      </w:pPr>
-      <w:r>
-        <w:t xml:space="preserve">Einführung </w:t>
-      </w:r>
-      <w:proofErr w:type="spellStart"/>
-      <w:proofErr w:type="gramStart"/>
-      <w:r>
-        <w:t>exp</w:t>
-      </w:r>
-      <w:proofErr w:type="spellEnd"/>
-      <w:r>
-        <w:t>(</w:t>
-      </w:r>
-      <w:proofErr w:type="gramEnd"/>
-      <w:r>
-        <w:t xml:space="preserve">)  =&gt; </w:t>
-      </w:r>
-      <w:proofErr w:type="spellStart"/>
-      <w:r>
-        <w:t>sqrt</w:t>
-      </w:r>
-      <w:proofErr w:type="spellEnd"/>
-      <w:r>
-        <w:t>() selbst ausprobieren =&gt; was ist die Wurzel von e^5</w:t>
+        <w:t>Einführung live script</w:t>
+      </w:r>
+    </w:p>
+    <w:p>
+      <w:pPr>
+        <w:pStyle w:val="Listenabsatz"/>
+        <w:numPr>
+          <w:ilvl w:val="0"/>
+          <w:numId w:val="1"/>
+        </w:numPr>
+      </w:pPr>
+      <w:r>
+        <w:t>Einführung exp()  =&gt; sqrt() selbst ausprobieren =&gt; was ist die Wurzel von e^5</w:t>
       </w:r>
     </w:p>
     <w:p>
@@ -191,87 +155,25 @@
         <w:t>[1 3 4 5]</w:t>
       </w:r>
       <w:r>
-        <w:t xml:space="preserve"> =&gt; </w:t>
-      </w:r>
-      <w:proofErr w:type="gramStart"/>
-      <w:r>
-        <w:t>k(</w:t>
-      </w:r>
-      <w:proofErr w:type="gramEnd"/>
-      <w:r>
-        <w:t>4)</w:t>
-      </w:r>
-      <w:r>
-        <w:t xml:space="preserve"> (wichtig </w:t>
-      </w:r>
-      <w:proofErr w:type="spellStart"/>
-      <w:r>
-        <w:t>Matlab</w:t>
-      </w:r>
-      <w:proofErr w:type="spellEnd"/>
-      <w:r>
-        <w:t xml:space="preserve"> zählt ab 1 los) =&gt; k = 1:4 ; k = 1:3:27</w:t>
-      </w:r>
-    </w:p>
-    <w:p>
-      <w:pPr>
-        <w:pStyle w:val="Listenabsatz"/>
-        <w:numPr>
-          <w:ilvl w:val="0"/>
-          <w:numId w:val="1"/>
-        </w:numPr>
-      </w:pPr>
-      <w:r>
-        <w:t xml:space="preserve">Einführung </w:t>
-      </w:r>
-      <w:proofErr w:type="spellStart"/>
-      <w:proofErr w:type="gramStart"/>
-      <w:r>
-        <w:t>ones</w:t>
-      </w:r>
-      <w:proofErr w:type="spellEnd"/>
-      <w:r>
-        <w:t>(</w:t>
-      </w:r>
-      <w:proofErr w:type="gramEnd"/>
-      <w:r>
-        <w:t>)</w:t>
-      </w:r>
-    </w:p>
-    <w:p>
-      <w:pPr>
-        <w:pStyle w:val="Listenabsatz"/>
-        <w:numPr>
-          <w:ilvl w:val="1"/>
-          <w:numId w:val="1"/>
-        </w:numPr>
-      </w:pPr>
-      <w:r>
-        <w:t>Multiplikation von Vektoren (</w:t>
-      </w:r>
-      <w:r>
-        <w:rPr>
-          <w:b/>
-          <w:bCs/>
-        </w:rPr>
-        <w:t>Folie erstellen dazu</w:t>
-      </w:r>
-      <w:r>
-        <w:t>)</w:t>
-      </w:r>
-      <w:r>
-        <w:t xml:space="preserve"> mit </w:t>
-      </w:r>
-      <w:proofErr w:type="spellStart"/>
-      <w:r>
-        <w:t>vs</w:t>
-      </w:r>
-      <w:proofErr w:type="spellEnd"/>
-      <w:r>
-        <w:t xml:space="preserve"> ohne Punkt</w:t>
-      </w:r>
-      <w:r>
-        <w:t xml:space="preserve"> (Das ist wichtig, da Daten immer in Listen/Vektoren vorliegen)</w:t>
+        <w:t xml:space="preserve"> =&gt; k(4)</w:t>
+      </w:r>
+      <w:r>
+        <w:t xml:space="preserve"> (wichtig Matlab zählt ab 1 los) =&gt; k = 1:4 ; k = 1:3:27</w:t>
+      </w:r>
+    </w:p>
+    <w:p>
+      <w:pPr>
+        <w:pStyle w:val="Listenabsatz"/>
+        <w:numPr>
+          <w:ilvl w:val="0"/>
+          <w:numId w:val="1"/>
+        </w:numPr>
+      </w:pPr>
+      <w:r>
+        <w:t>Einführung ones()</w:t>
+      </w:r>
+      <w:r>
+        <w:t xml:space="preserve"> (Einführung matrizen)</w:t>
       </w:r>
     </w:p>
     <w:p>
@@ -310,57 +212,31 @@
         </w:numPr>
       </w:pPr>
       <w:r>
-        <w:t xml:space="preserve">Erste Funktion: </w:t>
-      </w:r>
-      <w:proofErr w:type="spellStart"/>
-      <w:proofErr w:type="gramStart"/>
-      <w:r>
-        <w:t>rand</w:t>
-      </w:r>
-      <w:proofErr w:type="spellEnd"/>
-      <w:r>
-        <w:t>(</w:t>
-      </w:r>
-      <w:proofErr w:type="gramEnd"/>
-      <w:r>
-        <w:t>)</w:t>
-      </w:r>
-    </w:p>
-    <w:p>
-      <w:pPr>
-        <w:pStyle w:val="Listenabsatz"/>
-        <w:numPr>
-          <w:ilvl w:val="1"/>
-          <w:numId w:val="1"/>
-        </w:numPr>
-      </w:pPr>
-      <w:r>
-        <w:t xml:space="preserve">Vektor mit 10 </w:t>
-      </w:r>
-      <w:proofErr w:type="spellStart"/>
-      <w:r>
-        <w:t>random</w:t>
-      </w:r>
-      <w:proofErr w:type="spellEnd"/>
-      <w:r>
-        <w:t xml:space="preserve"> Zahlen</w:t>
-      </w:r>
-    </w:p>
-    <w:p>
-      <w:pPr>
-        <w:pStyle w:val="Listenabsatz"/>
-        <w:numPr>
-          <w:ilvl w:val="0"/>
-          <w:numId w:val="1"/>
-        </w:numPr>
-      </w:pPr>
-      <w:proofErr w:type="spellStart"/>
-      <w:r>
-        <w:t>For</w:t>
-      </w:r>
-      <w:proofErr w:type="spellEnd"/>
-      <w:r>
-        <w:t xml:space="preserve"> Schleife</w:t>
+        <w:t>Erste Funktion: rand()</w:t>
+      </w:r>
+    </w:p>
+    <w:p>
+      <w:pPr>
+        <w:pStyle w:val="Listenabsatz"/>
+        <w:numPr>
+          <w:ilvl w:val="1"/>
+          <w:numId w:val="1"/>
+        </w:numPr>
+      </w:pPr>
+      <w:r>
+        <w:t>Vektor mit 10 random Zahlen</w:t>
+      </w:r>
+    </w:p>
+    <w:p>
+      <w:pPr>
+        <w:pStyle w:val="Listenabsatz"/>
+        <w:numPr>
+          <w:ilvl w:val="0"/>
+          <w:numId w:val="1"/>
+        </w:numPr>
+      </w:pPr>
+      <w:r>
+        <w:t>For Schleife</w:t>
       </w:r>
       <w:r>
         <w:t xml:space="preserve"> zeigen mit Ausgabe von k</w:t>
@@ -398,47 +274,13 @@
         </w:numPr>
       </w:pPr>
       <w:r>
-        <w:t xml:space="preserve">Plot Funktion </w:t>
-      </w:r>
-      <w:proofErr w:type="spellStart"/>
-      <w:r>
-        <w:t>plot</w:t>
-      </w:r>
-      <w:proofErr w:type="spellEnd"/>
-      <w:r>
-        <w:t>(</w:t>
-      </w:r>
-      <w:proofErr w:type="spellStart"/>
-      <w:proofErr w:type="gramStart"/>
-      <w:r>
-        <w:t>x,y</w:t>
-      </w:r>
-      <w:proofErr w:type="spellEnd"/>
-      <w:proofErr w:type="gramEnd"/>
-      <w:r>
-        <w:t>) erstes Bei</w:t>
-      </w:r>
-      <w:r>
-        <w:t xml:space="preserve">spiel mit x = 1:10 und y = </w:t>
-      </w:r>
-      <w:proofErr w:type="spellStart"/>
-      <w:r>
-        <w:t>rand</w:t>
-      </w:r>
-      <w:proofErr w:type="spellEnd"/>
-      <w:r>
-        <w:t>(10,1)</w:t>
-      </w:r>
-      <w:r>
-        <w:t xml:space="preserve"> aber geht auch einfach </w:t>
-      </w:r>
-      <w:proofErr w:type="spellStart"/>
-      <w:r>
-        <w:t>plot</w:t>
-      </w:r>
-      <w:proofErr w:type="spellEnd"/>
-      <w:r>
-        <w:t>(y)</w:t>
+        <w:t>Plot Funktion plot(x,y) erstes Bei</w:t>
+      </w:r>
+      <w:r>
+        <w:t>spiel mit x = 1:10 und y = rand(10,1)</w:t>
+      </w:r>
+      <w:r>
+        <w:t xml:space="preserve"> aber geht auch einfach plot(y)</w:t>
       </w:r>
     </w:p>
     <w:p>
@@ -462,31 +304,19 @@
         </w:numPr>
       </w:pPr>
       <w:r>
-        <w:t xml:space="preserve">Laden von Daten mit </w:t>
-      </w:r>
-      <w:proofErr w:type="spellStart"/>
-      <w:proofErr w:type="gramStart"/>
-      <w:r>
-        <w:t>csvread</w:t>
-      </w:r>
-      <w:proofErr w:type="spellEnd"/>
-      <w:r>
-        <w:t>(</w:t>
-      </w:r>
-      <w:proofErr w:type="gramEnd"/>
-      <w:r>
-        <w:t xml:space="preserve">) oder mit Importier Funktion von </w:t>
-      </w:r>
-      <w:proofErr w:type="spellStart"/>
-      <w:r>
-        <w:t>Mat</w:t>
-      </w:r>
-      <w:r>
-        <w:t>lab</w:t>
-      </w:r>
-      <w:proofErr w:type="spellEnd"/>
-      <w:r>
-        <w:t xml:space="preserve"> (Funktion zeigen)</w:t>
+        <w:t>Xlabel(), ylabel(), titel() unterschiedliche Marker, unterschiedliche Farben</w:t>
+      </w:r>
+    </w:p>
+    <w:p>
+      <w:pPr>
+        <w:pStyle w:val="Listenabsatz"/>
+        <w:numPr>
+          <w:ilvl w:val="0"/>
+          <w:numId w:val="1"/>
+        </w:numPr>
+      </w:pPr>
+      <w:r>
+        <w:t>Laden von Daten mit csvread() oder mit Importier Funktion von Matlab (Funktion zeigen)</w:t>
       </w:r>
     </w:p>
     <w:p>
@@ -509,86 +339,66 @@
           <w:numId w:val="1"/>
         </w:numPr>
       </w:pPr>
-      <w:proofErr w:type="spellStart"/>
-      <w:proofErr w:type="gramStart"/>
-      <w:r>
-        <w:t>Xlabel</w:t>
-      </w:r>
-      <w:proofErr w:type="spellEnd"/>
-      <w:r>
-        <w:t>(</w:t>
-      </w:r>
-      <w:proofErr w:type="gramEnd"/>
-      <w:r>
-        <w:t xml:space="preserve">), </w:t>
-      </w:r>
-      <w:proofErr w:type="spellStart"/>
-      <w:r>
-        <w:t>ylabel</w:t>
-      </w:r>
-      <w:proofErr w:type="spellEnd"/>
-      <w:r>
-        <w:t xml:space="preserve">(), </w:t>
-      </w:r>
-      <w:proofErr w:type="spellStart"/>
-      <w:r>
-        <w:t>titel</w:t>
-      </w:r>
-      <w:proofErr w:type="spellEnd"/>
-      <w:r>
-        <w:t>() unterschiedliche Marker, unterschiedliche Farben</w:t>
-      </w:r>
-    </w:p>
-    <w:p>
-      <w:pPr>
-        <w:pStyle w:val="Listenabsatz"/>
-        <w:numPr>
-          <w:ilvl w:val="0"/>
-          <w:numId w:val="1"/>
-        </w:numPr>
-      </w:pPr>
-      <w:r>
-        <w:t>legend</w:t>
-      </w:r>
-    </w:p>
-    <w:p>
-      <w:pPr>
-        <w:pStyle w:val="Listenabsatz"/>
-        <w:numPr>
-          <w:ilvl w:val="0"/>
-          <w:numId w:val="1"/>
-        </w:numPr>
-      </w:pPr>
-      <w:proofErr w:type="spellStart"/>
-      <w:r>
-        <w:t>Xlim</w:t>
-      </w:r>
-      <w:proofErr w:type="spellEnd"/>
-      <w:r>
-        <w:t xml:space="preserve">, </w:t>
-      </w:r>
-      <w:proofErr w:type="spellStart"/>
-      <w:r>
-        <w:t>ylim</w:t>
-      </w:r>
-      <w:proofErr w:type="spellEnd"/>
-    </w:p>
-    <w:p>
-      <w:pPr>
-        <w:pStyle w:val="Listenabsatz"/>
-        <w:numPr>
-          <w:ilvl w:val="0"/>
-          <w:numId w:val="1"/>
-        </w:numPr>
-      </w:pPr>
-      <w:r>
-        <w:t xml:space="preserve">Zeigen von dem Reiter „Plots“ </w:t>
-      </w:r>
-      <w:proofErr w:type="spellStart"/>
-      <w:r>
-        <w:t>Matlab</w:t>
-      </w:r>
-      <w:proofErr w:type="spellEnd"/>
+      <w:r>
+        <w:t>L</w:t>
+      </w:r>
+      <w:r>
+        <w:t>egend</w:t>
+      </w:r>
+    </w:p>
+    <w:p>
+      <w:pPr>
+        <w:pStyle w:val="Listenabsatz"/>
+        <w:numPr>
+          <w:ilvl w:val="0"/>
+          <w:numId w:val="1"/>
+        </w:numPr>
+      </w:pPr>
+      <w:r>
+        <w:t>Min Max Funktionen (Funktion wird nicht erklärt, sondern muss selber gefunden werden)</w:t>
+      </w:r>
+    </w:p>
+    <w:p>
+      <w:pPr>
+        <w:pStyle w:val="Listenabsatz"/>
+        <w:numPr>
+          <w:ilvl w:val="1"/>
+          <w:numId w:val="1"/>
+        </w:numPr>
+      </w:pPr>
+      <w:r>
+        <w:t xml:space="preserve">Aufgabe Max/Min: Finde mit max()/min() das Minimum/Maximum und die Position </w:t>
+      </w:r>
+    </w:p>
+    <w:p>
+      <w:pPr>
+        <w:pStyle w:val="Listenabsatz"/>
+        <w:numPr>
+          <w:ilvl w:val="1"/>
+          <w:numId w:val="1"/>
+        </w:numPr>
+        <w:rPr>
+          <w:color w:val="FF0000"/>
+        </w:rPr>
+      </w:pPr>
+      <w:r>
+        <w:rPr>
+          <w:color w:val="FF0000"/>
+        </w:rPr>
+        <w:t xml:space="preserve">Multidatensatz und mit for Schleife darüber iterieren und alle maxima Bestimmen </w:t>
+      </w:r>
+    </w:p>
+    <w:p>
+      <w:pPr>
+        <w:pStyle w:val="Listenabsatz"/>
+        <w:numPr>
+          <w:ilvl w:val="0"/>
+          <w:numId w:val="1"/>
+        </w:numPr>
+      </w:pPr>
+      <w:r>
+        <w:t>Zeigen von dem Reiter „Plots“ Matlab</w:t>
+      </w:r>
       <w:r>
         <w:t xml:space="preserve"> (das muss ich noch selbst Lernen :D)</w:t>
       </w:r>
@@ -601,14 +411,18 @@
           <w:numId w:val="1"/>
         </w:numPr>
       </w:pPr>
-      <w:proofErr w:type="spellStart"/>
-      <w:r>
-        <w:t>Figurepalet</w:t>
+      <w:r>
+        <w:t>Figure</w:t>
+      </w:r>
+      <w:r>
+        <w:t xml:space="preserve"> </w:t>
+      </w:r>
+      <w:r>
+        <w:t>palet</w:t>
       </w:r>
       <w:r>
         <w:t>e</w:t>
       </w:r>
-      <w:proofErr w:type="spellEnd"/>
     </w:p>
     <w:p>
       <w:pPr>
@@ -633,14 +447,12 @@
       <w:r>
         <w:t xml:space="preserve">Aufgabe: Installiert </w:t>
       </w:r>
-      <w:proofErr w:type="spellStart"/>
       <w:r>
         <w:rPr>
           <w:b/>
         </w:rPr>
         <w:t>Curvefitting</w:t>
       </w:r>
-      <w:proofErr w:type="spellEnd"/>
       <w:r>
         <w:rPr>
           <w:b/>
@@ -660,21 +472,13 @@
         </w:numPr>
       </w:pPr>
       <w:r>
-        <w:t xml:space="preserve">Aufgabe: Bisschen an dem Datensatz rum Fitten mit dem </w:t>
-      </w:r>
-      <w:proofErr w:type="spellStart"/>
-      <w:r>
-        <w:t>Curv</w:t>
+        <w:t>Aufgabe: Bisschen an dem Datensatz rum Fitten mit dem Curv</w:t>
       </w:r>
       <w:r>
         <w:t>e</w:t>
       </w:r>
       <w:r>
-        <w:t>fitting</w:t>
-      </w:r>
-      <w:proofErr w:type="spellEnd"/>
-      <w:r>
-        <w:t xml:space="preserve"> Tool</w:t>
+        <w:t>fitting Tool</w:t>
       </w:r>
     </w:p>
     <w:p>
@@ -710,11 +514,7 @@
         </w:numPr>
       </w:pPr>
       <w:r>
-        <w:t xml:space="preserve">Diese Funktion mit Hilfe </w:t>
-      </w:r>
-      <w:proofErr w:type="gramStart"/>
-      <w:r>
-        <w:t xml:space="preserve">von </w:t>
+        <w:t xml:space="preserve">Diese Funktion mit Hilfe von </w:t>
       </w:r>
       <w:r>
         <w:rPr>
@@ -722,7 +522,6 @@
         </w:rPr>
         <w:t>???</w:t>
       </w:r>
-      <w:proofErr w:type="gramEnd"/>
       <w:r>
         <w:rPr>
           <w:b/>
@@ -790,91 +589,6 @@
         </w:numPr>
       </w:pPr>
       <w:r>
-        <w:t>Min Max Funktionen</w:t>
-      </w:r>
-      <w:r>
-        <w:t xml:space="preserve"> (Funktion wird nicht erklärt, sondern muss </w:t>
-      </w:r>
-      <w:proofErr w:type="gramStart"/>
-      <w:r>
-        <w:t>selber</w:t>
-      </w:r>
-      <w:proofErr w:type="gramEnd"/>
-      <w:r>
-        <w:t xml:space="preserve"> gefunden werden)</w:t>
-      </w:r>
-    </w:p>
-    <w:p>
-      <w:pPr>
-        <w:pStyle w:val="Listenabsatz"/>
-        <w:numPr>
-          <w:ilvl w:val="1"/>
-          <w:numId w:val="1"/>
-        </w:numPr>
-      </w:pPr>
-      <w:r>
-        <w:t xml:space="preserve">Aufgabe Max/Min: Finde mit </w:t>
-      </w:r>
-      <w:proofErr w:type="spellStart"/>
-      <w:r>
-        <w:t>max</w:t>
-      </w:r>
-      <w:proofErr w:type="spellEnd"/>
-      <w:proofErr w:type="gramStart"/>
-      <w:r>
-        <w:t>()/</w:t>
-      </w:r>
-      <w:proofErr w:type="gramEnd"/>
-      <w:r>
-        <w:t xml:space="preserve">min() </w:t>
-      </w:r>
-      <w:r>
-        <w:t xml:space="preserve">das Minimum/Maximum und die Position </w:t>
-      </w:r>
-    </w:p>
-    <w:p>
-      <w:pPr>
-        <w:pStyle w:val="Listenabsatz"/>
-        <w:numPr>
-          <w:ilvl w:val="1"/>
-          <w:numId w:val="1"/>
-        </w:numPr>
-      </w:pPr>
-      <w:r>
-        <w:t xml:space="preserve">Multidatensatz und mit </w:t>
-      </w:r>
-      <w:proofErr w:type="spellStart"/>
-      <w:r>
-        <w:t>for</w:t>
-      </w:r>
-      <w:proofErr w:type="spellEnd"/>
-      <w:r>
-        <w:t xml:space="preserve"> Schleife da</w:t>
-      </w:r>
-      <w:r>
-        <w:t>r</w:t>
-      </w:r>
-      <w:r>
-        <w:t xml:space="preserve">über iterieren und alle </w:t>
-      </w:r>
-      <w:proofErr w:type="spellStart"/>
-      <w:r>
-        <w:t>maxima</w:t>
-      </w:r>
-      <w:proofErr w:type="spellEnd"/>
-      <w:r>
-        <w:t xml:space="preserve"> Bestimmen </w:t>
-      </w:r>
-    </w:p>
-    <w:p>
-      <w:pPr>
-        <w:pStyle w:val="Listenabsatz"/>
-        <w:numPr>
-          <w:ilvl w:val="0"/>
-          <w:numId w:val="1"/>
-        </w:numPr>
-      </w:pPr>
-      <w:r>
         <w:t>Selbst eine Funktion/Methode erstellen</w:t>
       </w:r>
       <w:r>
@@ -929,53 +643,49 @@
         </w:numPr>
       </w:pPr>
       <w:r>
+        <w:t>Aufgabe: Erstelle ein Labe</w:t>
+      </w:r>
+      <w:r>
+        <w:t>l</w:t>
+      </w:r>
+      <w:r>
+        <w:t xml:space="preserve"> und ein Button</w:t>
+      </w:r>
+    </w:p>
+    <w:p>
+      <w:pPr>
+        <w:pStyle w:val="Listenabsatz"/>
+        <w:numPr>
+          <w:ilvl w:val="1"/>
+          <w:numId w:val="1"/>
+        </w:numPr>
+      </w:pPr>
+      <w:r>
+        <w:t>Beim Klicken auf den Button soll eine Random Zahl angezeigt weden.</w:t>
+      </w:r>
+    </w:p>
+    <w:p>
+      <w:pPr>
+        <w:pStyle w:val="Listenabsatz"/>
+        <w:numPr>
+          <w:ilvl w:val="0"/>
+          <w:numId w:val="1"/>
+        </w:numPr>
+      </w:pPr>
+      <w:r>
+        <w:t>Xlim, ylim</w:t>
+      </w:r>
+    </w:p>
+    <w:p>
+      <w:pPr>
+        <w:pStyle w:val="Listenabsatz"/>
+        <w:numPr>
+          <w:ilvl w:val="0"/>
+          <w:numId w:val="1"/>
+        </w:numPr>
+      </w:pPr>
+      <w:r>
         <w:lastRenderedPageBreak/>
-        <w:t xml:space="preserve">Aufgabe: </w:t>
-      </w:r>
-      <w:proofErr w:type="gramStart"/>
-      <w:r>
-        <w:t>Erstelle</w:t>
-      </w:r>
-      <w:proofErr w:type="gramEnd"/>
-      <w:r>
-        <w:t xml:space="preserve"> ein Labe</w:t>
-      </w:r>
-      <w:r>
-        <w:t>l</w:t>
-      </w:r>
-      <w:r>
-        <w:t xml:space="preserve"> und ein Button</w:t>
-      </w:r>
-    </w:p>
-    <w:p>
-      <w:pPr>
-        <w:pStyle w:val="Listenabsatz"/>
-        <w:numPr>
-          <w:ilvl w:val="1"/>
-          <w:numId w:val="1"/>
-        </w:numPr>
-      </w:pPr>
-      <w:r>
-        <w:t xml:space="preserve">Beim Klicken auf den Button soll eine Random Zahl angezeigt </w:t>
-      </w:r>
-      <w:proofErr w:type="spellStart"/>
-      <w:r>
-        <w:t>weden</w:t>
-      </w:r>
-      <w:proofErr w:type="spellEnd"/>
-      <w:r>
-        <w:t>.</w:t>
-      </w:r>
-    </w:p>
-    <w:p>
-      <w:pPr>
-        <w:pStyle w:val="Listenabsatz"/>
-        <w:numPr>
-          <w:ilvl w:val="0"/>
-          <w:numId w:val="1"/>
-        </w:numPr>
-      </w:pPr>
-      <w:r>
         <w:t>Simulink</w:t>
       </w:r>
     </w:p>
@@ -1148,14 +858,16 @@
         <w:t>Soziale Datensätze von Jane</w:t>
       </w:r>
     </w:p>
-    <w:p>
-      <w:pPr>
-        <w:pStyle w:val="Listenabsatz"/>
-        <w:numPr>
-          <w:ilvl w:val="0"/>
-          <w:numId w:val="2"/>
-        </w:numPr>
-      </w:pPr>
+    <w:p/>
+    <w:p>
+      <w:r>
+        <w:t>Dezimal trennung</w:t>
+      </w:r>
+    </w:p>
+    <w:p>
+      <w:r>
+        <w:t>Eckige Klammern</w:t>
+      </w:r>
     </w:p>
     <w:p/>
     <w:sectPr>
@@ -1169,7 +881,7 @@
 </file>
 
 <file path=word/numbering.xml><?xml version="1.0" encoding="utf-8"?>
-<w:numbering xmlns:wpc="http://schemas.microsoft.com/office/word/2010/wordprocessingCanvas" xmlns:cx="http://schemas.microsoft.com/office/drawing/2014/chartex" xmlns:cx1="http://schemas.microsoft.com/office/drawing/2015/9/8/chartex" xmlns:cx2="http://schemas.microsoft.com/office/drawing/2015/10/21/chartex" xmlns:cx3="http://schemas.microsoft.com/office/drawing/2016/5/9/chartex" xmlns:cx4="http://schemas.microsoft.com/office/drawing/2016/5/10/chartex" xmlns:cx5="http://schemas.microsoft.com/office/drawing/2016/5/11/chartex" xmlns:cx6="http://schemas.microsoft.com/office/drawing/2016/5/12/chartex" xmlns:cx7="http://schemas.microsoft.com/office/drawing/2016/5/13/chartex" xmlns:cx8="http://schemas.microsoft.com/office/drawing/2016/5/14/chartex" xmlns:mc="http://schemas.openxmlformats.org/markup-compatibility/2006" xmlns:aink="http://schemas.microsoft.com/office/drawing/2016/ink" xmlns:am3d="http://schemas.microsoft.com/office/drawing/2017/model3d" xmlns:o="urn:schemas-microsoft-com:office:office" xmlns:r="http://schemas.openxmlformats.org/officeDocument/2006/relationships" xmlns:m="http://schemas.openxmlformats.org/officeDocument/2006/math" xmlns:v="urn:schemas-microsoft-com:vml" xmlns:wp14="http://schemas.microsoft.com/office/word/2010/wordprocessingDrawing" xmlns:wp="http://schemas.openxmlformats.org/drawingml/2006/wordprocessingDrawing" xmlns:w10="urn:schemas-microsoft-com:office:word" xmlns:w="http://schemas.openxmlformats.org/wordprocessingml/2006/main" xmlns:w14="http://schemas.microsoft.com/office/word/2010/wordml" xmlns:w15="http://schemas.microsoft.com/office/word/2012/wordml" xmlns:w16cex="http://schemas.microsoft.com/office/word/2018/wordml/cex" xmlns:w16cid="http://schemas.microsoft.com/office/word/2016/wordml/cid" xmlns:w16="http://schemas.microsoft.com/office/word/2018/wordml" xmlns:w16sdtdh="http://schemas.microsoft.com/office/word/2020/wordml/sdtdatahash" xmlns:w16se="http://schemas.microsoft.com/office/word/2015/wordml/symex" xmlns:wpg="http://schemas.microsoft.com/office/word/2010/wordprocessingGroup" xmlns:wpi="http://schemas.microsoft.com/office/word/2010/wordprocessingInk" xmlns:wne="http://schemas.microsoft.com/office/word/2006/wordml" xmlns:wps="http://schemas.microsoft.com/office/word/2010/wordprocessingShape" mc:Ignorable="w14 w15 w16se w16cid w16 w16cex w16sdtdh wp14">
+<w:numbering xmlns:wpc="http://schemas.microsoft.com/office/word/2010/wordprocessingCanvas" xmlns:cx="http://schemas.microsoft.com/office/drawing/2014/chartex" xmlns:cx1="http://schemas.microsoft.com/office/drawing/2015/9/8/chartex" xmlns:cx2="http://schemas.microsoft.com/office/drawing/2015/10/21/chartex" xmlns:cx3="http://schemas.microsoft.com/office/drawing/2016/5/9/chartex" xmlns:cx4="http://schemas.microsoft.com/office/drawing/2016/5/10/chartex" xmlns:cx5="http://schemas.microsoft.com/office/drawing/2016/5/11/chartex" xmlns:cx6="http://schemas.microsoft.com/office/drawing/2016/5/12/chartex" xmlns:cx7="http://schemas.microsoft.com/office/drawing/2016/5/13/chartex" xmlns:cx8="http://schemas.microsoft.com/office/drawing/2016/5/14/chartex" xmlns:mc="http://schemas.openxmlformats.org/markup-compatibility/2006" xmlns:aink="http://schemas.microsoft.com/office/drawing/2016/ink" xmlns:am3d="http://schemas.microsoft.com/office/drawing/2017/model3d" xmlns:o="urn:schemas-microsoft-com:office:office" xmlns:oel="http://schemas.microsoft.com/office/2019/extlst" xmlns:r="http://schemas.openxmlformats.org/officeDocument/2006/relationships" xmlns:m="http://schemas.openxmlformats.org/officeDocument/2006/math" xmlns:v="urn:schemas-microsoft-com:vml" xmlns:wp14="http://schemas.microsoft.com/office/word/2010/wordprocessingDrawing" xmlns:wp="http://schemas.openxmlformats.org/drawingml/2006/wordprocessingDrawing" xmlns:w10="urn:schemas-microsoft-com:office:word" xmlns:w="http://schemas.openxmlformats.org/wordprocessingml/2006/main" xmlns:w14="http://schemas.microsoft.com/office/word/2010/wordml" xmlns:w15="http://schemas.microsoft.com/office/word/2012/wordml" xmlns:w16cex="http://schemas.microsoft.com/office/word/2018/wordml/cex" xmlns:w16cid="http://schemas.microsoft.com/office/word/2016/wordml/cid" xmlns:w16="http://schemas.microsoft.com/office/word/2018/wordml" xmlns:w16sdtdh="http://schemas.microsoft.com/office/word/2020/wordml/sdtdatahash" xmlns:w16se="http://schemas.microsoft.com/office/word/2015/wordml/symex" xmlns:wpg="http://schemas.microsoft.com/office/word/2010/wordprocessingGroup" xmlns:wpi="http://schemas.microsoft.com/office/word/2010/wordprocessingInk" xmlns:wne="http://schemas.microsoft.com/office/word/2006/wordml" xmlns:wps="http://schemas.microsoft.com/office/word/2010/wordprocessingShape" mc:Ignorable="w14 w15 w16se w16cid w16 w16cex w16sdtdh wp14">
   <w:abstractNum w:abstractNumId="0" w15:restartNumberingAfterBreak="0">
     <w:nsid w:val="0EC37553"/>
     <w:multiLevelType w:val="hybridMultilevel"/>

</xml_diff>

<commit_message>
correction; creation of exercise scripts; cheat sheet
</commit_message>
<xml_diff>
--- a/Übersicht.docx
+++ b/Übersicht.docx
@@ -80,8 +80,13 @@
         </w:numPr>
       </w:pPr>
       <w:r>
-        <w:t>Aufgabe: 231 / 23.5 = ?</w:t>
-      </w:r>
+        <w:t xml:space="preserve">Aufgabe: 231 / 23.5 </w:t>
+      </w:r>
+      <w:proofErr w:type="gramStart"/>
+      <w:r>
+        <w:t>= ?</w:t>
+      </w:r>
+      <w:proofErr w:type="gramEnd"/>
     </w:p>
     <w:p>
       <w:pPr>
@@ -95,8 +100,13 @@
         <w:t xml:space="preserve">Aufgabe: (32 + 12,12) </w:t>
       </w:r>
       <w:r>
-        <w:t>* 1,5 = ?</w:t>
-      </w:r>
+        <w:t xml:space="preserve">* 1,5 </w:t>
+      </w:r>
+      <w:proofErr w:type="gramStart"/>
+      <w:r>
+        <w:t>= ?</w:t>
+      </w:r>
+      <w:proofErr w:type="gramEnd"/>
     </w:p>
     <w:p>
       <w:pPr>
@@ -125,19 +135,45 @@
         </w:numPr>
       </w:pPr>
       <w:r>
-        <w:t>Einführung live script</w:t>
-      </w:r>
-    </w:p>
-    <w:p>
-      <w:pPr>
-        <w:pStyle w:val="Listenabsatz"/>
-        <w:numPr>
-          <w:ilvl w:val="0"/>
-          <w:numId w:val="1"/>
-        </w:numPr>
-      </w:pPr>
-      <w:r>
-        <w:t>Einführung exp()  =&gt; sqrt() selbst ausprobieren =&gt; was ist die Wurzel von e^5</w:t>
+        <w:t xml:space="preserve">Einführung live </w:t>
+      </w:r>
+      <w:proofErr w:type="spellStart"/>
+      <w:r>
+        <w:t>script</w:t>
+      </w:r>
+      <w:proofErr w:type="spellEnd"/>
+    </w:p>
+    <w:p>
+      <w:pPr>
+        <w:pStyle w:val="Listenabsatz"/>
+        <w:numPr>
+          <w:ilvl w:val="0"/>
+          <w:numId w:val="1"/>
+        </w:numPr>
+      </w:pPr>
+      <w:r>
+        <w:t xml:space="preserve">Einführung </w:t>
+      </w:r>
+      <w:proofErr w:type="spellStart"/>
+      <w:proofErr w:type="gramStart"/>
+      <w:r>
+        <w:t>exp</w:t>
+      </w:r>
+      <w:proofErr w:type="spellEnd"/>
+      <w:r>
+        <w:t>(</w:t>
+      </w:r>
+      <w:proofErr w:type="gramEnd"/>
+      <w:r>
+        <w:t xml:space="preserve">)  =&gt; </w:t>
+      </w:r>
+      <w:proofErr w:type="spellStart"/>
+      <w:r>
+        <w:t>sqrt</w:t>
+      </w:r>
+      <w:proofErr w:type="spellEnd"/>
+      <w:r>
+        <w:t>() selbst ausprobieren =&gt; was ist die Wurzel von e^5</w:t>
       </w:r>
     </w:p>
     <w:p>
@@ -155,25 +191,62 @@
         <w:t>[1 3 4 5]</w:t>
       </w:r>
       <w:r>
-        <w:t xml:space="preserve"> =&gt; k(4)</w:t>
-      </w:r>
-      <w:r>
-        <w:t xml:space="preserve"> (wichtig Matlab zählt ab 1 los) =&gt; k = 1:4 ; k = 1:3:27</w:t>
-      </w:r>
-    </w:p>
-    <w:p>
-      <w:pPr>
-        <w:pStyle w:val="Listenabsatz"/>
-        <w:numPr>
-          <w:ilvl w:val="0"/>
-          <w:numId w:val="1"/>
-        </w:numPr>
-      </w:pPr>
-      <w:r>
-        <w:t>Einführung ones()</w:t>
-      </w:r>
-      <w:r>
-        <w:t xml:space="preserve"> (Einführung matrizen)</w:t>
+        <w:t xml:space="preserve"> =&gt; </w:t>
+      </w:r>
+      <w:proofErr w:type="gramStart"/>
+      <w:r>
+        <w:t>k(</w:t>
+      </w:r>
+      <w:proofErr w:type="gramEnd"/>
+      <w:r>
+        <w:t>4)</w:t>
+      </w:r>
+      <w:r>
+        <w:t xml:space="preserve"> (wichtig </w:t>
+      </w:r>
+      <w:proofErr w:type="spellStart"/>
+      <w:r>
+        <w:t>Matlab</w:t>
+      </w:r>
+      <w:proofErr w:type="spellEnd"/>
+      <w:r>
+        <w:t xml:space="preserve"> zählt ab 1 los) =&gt; k = 1:4 ; k = 1:3:27</w:t>
+      </w:r>
+    </w:p>
+    <w:p>
+      <w:pPr>
+        <w:pStyle w:val="Listenabsatz"/>
+        <w:numPr>
+          <w:ilvl w:val="0"/>
+          <w:numId w:val="1"/>
+        </w:numPr>
+      </w:pPr>
+      <w:r>
+        <w:t xml:space="preserve">Einführung </w:t>
+      </w:r>
+      <w:proofErr w:type="spellStart"/>
+      <w:proofErr w:type="gramStart"/>
+      <w:r>
+        <w:t>ones</w:t>
+      </w:r>
+      <w:proofErr w:type="spellEnd"/>
+      <w:r>
+        <w:t>(</w:t>
+      </w:r>
+      <w:proofErr w:type="gramEnd"/>
+      <w:r>
+        <w:t>)</w:t>
+      </w:r>
+      <w:r>
+        <w:t xml:space="preserve"> (Einführung </w:t>
+      </w:r>
+      <w:proofErr w:type="spellStart"/>
+      <w:r>
+        <w:t>matrizen</w:t>
+      </w:r>
+      <w:proofErr w:type="spellEnd"/>
+      <w:r>
+        <w:t>)</w:t>
       </w:r>
     </w:p>
     <w:p>
@@ -212,31 +285,57 @@
         </w:numPr>
       </w:pPr>
       <w:r>
-        <w:t>Erste Funktion: rand()</w:t>
-      </w:r>
-    </w:p>
-    <w:p>
-      <w:pPr>
-        <w:pStyle w:val="Listenabsatz"/>
-        <w:numPr>
-          <w:ilvl w:val="1"/>
-          <w:numId w:val="1"/>
-        </w:numPr>
-      </w:pPr>
-      <w:r>
-        <w:t>Vektor mit 10 random Zahlen</w:t>
-      </w:r>
-    </w:p>
-    <w:p>
-      <w:pPr>
-        <w:pStyle w:val="Listenabsatz"/>
-        <w:numPr>
-          <w:ilvl w:val="0"/>
-          <w:numId w:val="1"/>
-        </w:numPr>
-      </w:pPr>
-      <w:r>
-        <w:t>For Schleife</w:t>
+        <w:t xml:space="preserve">Erste Funktion: </w:t>
+      </w:r>
+      <w:proofErr w:type="spellStart"/>
+      <w:proofErr w:type="gramStart"/>
+      <w:r>
+        <w:t>rand</w:t>
+      </w:r>
+      <w:proofErr w:type="spellEnd"/>
+      <w:r>
+        <w:t>(</w:t>
+      </w:r>
+      <w:proofErr w:type="gramEnd"/>
+      <w:r>
+        <w:t>)</w:t>
+      </w:r>
+    </w:p>
+    <w:p>
+      <w:pPr>
+        <w:pStyle w:val="Listenabsatz"/>
+        <w:numPr>
+          <w:ilvl w:val="1"/>
+          <w:numId w:val="1"/>
+        </w:numPr>
+      </w:pPr>
+      <w:r>
+        <w:t xml:space="preserve">Vektor mit 10 </w:t>
+      </w:r>
+      <w:proofErr w:type="spellStart"/>
+      <w:r>
+        <w:t>random</w:t>
+      </w:r>
+      <w:proofErr w:type="spellEnd"/>
+      <w:r>
+        <w:t xml:space="preserve"> Zahlen</w:t>
+      </w:r>
+    </w:p>
+    <w:p>
+      <w:pPr>
+        <w:pStyle w:val="Listenabsatz"/>
+        <w:numPr>
+          <w:ilvl w:val="0"/>
+          <w:numId w:val="1"/>
+        </w:numPr>
+      </w:pPr>
+      <w:proofErr w:type="spellStart"/>
+      <w:r>
+        <w:t>For</w:t>
+      </w:r>
+      <w:proofErr w:type="spellEnd"/>
+      <w:r>
+        <w:t xml:space="preserve"> Schleife</w:t>
       </w:r>
       <w:r>
         <w:t xml:space="preserve"> zeigen mit Ausgabe von k</w:t>
@@ -274,13 +373,47 @@
         </w:numPr>
       </w:pPr>
       <w:r>
-        <w:t>Plot Funktion plot(x,y) erstes Bei</w:t>
-      </w:r>
-      <w:r>
-        <w:t>spiel mit x = 1:10 und y = rand(10,1)</w:t>
-      </w:r>
-      <w:r>
-        <w:t xml:space="preserve"> aber geht auch einfach plot(y)</w:t>
+        <w:t xml:space="preserve">Plot Funktion </w:t>
+      </w:r>
+      <w:proofErr w:type="spellStart"/>
+      <w:r>
+        <w:t>plot</w:t>
+      </w:r>
+      <w:proofErr w:type="spellEnd"/>
+      <w:r>
+        <w:t>(</w:t>
+      </w:r>
+      <w:proofErr w:type="spellStart"/>
+      <w:proofErr w:type="gramStart"/>
+      <w:r>
+        <w:t>x,y</w:t>
+      </w:r>
+      <w:proofErr w:type="spellEnd"/>
+      <w:proofErr w:type="gramEnd"/>
+      <w:r>
+        <w:t>) erstes Bei</w:t>
+      </w:r>
+      <w:r>
+        <w:t xml:space="preserve">spiel mit x = 1:10 und y = </w:t>
+      </w:r>
+      <w:proofErr w:type="spellStart"/>
+      <w:r>
+        <w:t>rand</w:t>
+      </w:r>
+      <w:proofErr w:type="spellEnd"/>
+      <w:r>
+        <w:t>(10,1)</w:t>
+      </w:r>
+      <w:r>
+        <w:t xml:space="preserve"> aber geht auch einfach </w:t>
+      </w:r>
+      <w:proofErr w:type="spellStart"/>
+      <w:r>
+        <w:t>plot</w:t>
+      </w:r>
+      <w:proofErr w:type="spellEnd"/>
+      <w:r>
+        <w:t>(y)</w:t>
       </w:r>
     </w:p>
     <w:p>
@@ -303,20 +436,67 @@
           <w:numId w:val="1"/>
         </w:numPr>
       </w:pPr>
-      <w:r>
-        <w:t>Xlabel(), ylabel(), titel() unterschiedliche Marker, unterschiedliche Farben</w:t>
-      </w:r>
-    </w:p>
-    <w:p>
-      <w:pPr>
-        <w:pStyle w:val="Listenabsatz"/>
-        <w:numPr>
-          <w:ilvl w:val="0"/>
-          <w:numId w:val="1"/>
-        </w:numPr>
-      </w:pPr>
-      <w:r>
-        <w:t>Laden von Daten mit csvread() oder mit Importier Funktion von Matlab (Funktion zeigen)</w:t>
+      <w:proofErr w:type="spellStart"/>
+      <w:proofErr w:type="gramStart"/>
+      <w:r>
+        <w:t>Xlabel</w:t>
+      </w:r>
+      <w:proofErr w:type="spellEnd"/>
+      <w:r>
+        <w:t>(</w:t>
+      </w:r>
+      <w:proofErr w:type="gramEnd"/>
+      <w:r>
+        <w:t xml:space="preserve">), </w:t>
+      </w:r>
+      <w:proofErr w:type="spellStart"/>
+      <w:r>
+        <w:t>ylabel</w:t>
+      </w:r>
+      <w:proofErr w:type="spellEnd"/>
+      <w:r>
+        <w:t xml:space="preserve">(), </w:t>
+      </w:r>
+      <w:proofErr w:type="spellStart"/>
+      <w:r>
+        <w:t>titel</w:t>
+      </w:r>
+      <w:proofErr w:type="spellEnd"/>
+      <w:r>
+        <w:t>() unterschiedliche Marker, unterschiedliche Farben</w:t>
+      </w:r>
+    </w:p>
+    <w:p>
+      <w:pPr>
+        <w:pStyle w:val="Listenabsatz"/>
+        <w:numPr>
+          <w:ilvl w:val="0"/>
+          <w:numId w:val="1"/>
+        </w:numPr>
+      </w:pPr>
+      <w:r>
+        <w:t xml:space="preserve">Laden von Daten mit </w:t>
+      </w:r>
+      <w:proofErr w:type="spellStart"/>
+      <w:proofErr w:type="gramStart"/>
+      <w:r>
+        <w:t>csvread</w:t>
+      </w:r>
+      <w:proofErr w:type="spellEnd"/>
+      <w:r>
+        <w:t>(</w:t>
+      </w:r>
+      <w:proofErr w:type="gramEnd"/>
+      <w:r>
+        <w:t xml:space="preserve">) oder mit Importier Funktion von </w:t>
+      </w:r>
+      <w:proofErr w:type="spellStart"/>
+      <w:r>
+        <w:t>Matlab</w:t>
+      </w:r>
+      <w:proofErr w:type="spellEnd"/>
+      <w:r>
+        <w:t xml:space="preserve"> (Funktion zeigen)</w:t>
       </w:r>
     </w:p>
     <w:p>
@@ -355,19 +535,40 @@
         </w:numPr>
       </w:pPr>
       <w:r>
-        <w:t>Min Max Funktionen (Funktion wird nicht erklärt, sondern muss selber gefunden werden)</w:t>
-      </w:r>
-    </w:p>
-    <w:p>
-      <w:pPr>
-        <w:pStyle w:val="Listenabsatz"/>
-        <w:numPr>
-          <w:ilvl w:val="1"/>
-          <w:numId w:val="1"/>
-        </w:numPr>
-      </w:pPr>
-      <w:r>
-        <w:t xml:space="preserve">Aufgabe Max/Min: Finde mit max()/min() das Minimum/Maximum und die Position </w:t>
+        <w:t xml:space="preserve">Min Max Funktionen (Funktion wird nicht erklärt, sondern muss </w:t>
+      </w:r>
+      <w:proofErr w:type="gramStart"/>
+      <w:r>
+        <w:t>selber</w:t>
+      </w:r>
+      <w:proofErr w:type="gramEnd"/>
+      <w:r>
+        <w:t xml:space="preserve"> gefunden werden)</w:t>
+      </w:r>
+    </w:p>
+    <w:p>
+      <w:pPr>
+        <w:pStyle w:val="Listenabsatz"/>
+        <w:numPr>
+          <w:ilvl w:val="1"/>
+          <w:numId w:val="1"/>
+        </w:numPr>
+      </w:pPr>
+      <w:r>
+        <w:t xml:space="preserve">Aufgabe Max/Min: Finde mit </w:t>
+      </w:r>
+      <w:proofErr w:type="spellStart"/>
+      <w:r>
+        <w:t>max</w:t>
+      </w:r>
+      <w:proofErr w:type="spellEnd"/>
+      <w:proofErr w:type="gramStart"/>
+      <w:r>
+        <w:t>()/</w:t>
+      </w:r>
+      <w:proofErr w:type="gramEnd"/>
+      <w:r>
+        <w:t xml:space="preserve">min() das Minimum/Maximum und die Position </w:t>
       </w:r>
     </w:p>
     <w:p>
@@ -385,20 +586,53 @@
         <w:rPr>
           <w:color w:val="FF0000"/>
         </w:rPr>
-        <w:t xml:space="preserve">Multidatensatz und mit for Schleife darüber iterieren und alle maxima Bestimmen </w:t>
-      </w:r>
-    </w:p>
-    <w:p>
-      <w:pPr>
-        <w:pStyle w:val="Listenabsatz"/>
-        <w:numPr>
-          <w:ilvl w:val="0"/>
-          <w:numId w:val="1"/>
-        </w:numPr>
-      </w:pPr>
-      <w:r>
-        <w:t>Zeigen von dem Reiter „Plots“ Matlab</w:t>
-      </w:r>
+        <w:t xml:space="preserve">Multidatensatz und mit </w:t>
+      </w:r>
+      <w:proofErr w:type="spellStart"/>
+      <w:r>
+        <w:rPr>
+          <w:color w:val="FF0000"/>
+        </w:rPr>
+        <w:t>for</w:t>
+      </w:r>
+      <w:proofErr w:type="spellEnd"/>
+      <w:r>
+        <w:rPr>
+          <w:color w:val="FF0000"/>
+        </w:rPr>
+        <w:t xml:space="preserve"> Schleife darüber iterieren und alle </w:t>
+      </w:r>
+      <w:proofErr w:type="spellStart"/>
+      <w:r>
+        <w:rPr>
+          <w:color w:val="FF0000"/>
+        </w:rPr>
+        <w:t>maxima</w:t>
+      </w:r>
+      <w:proofErr w:type="spellEnd"/>
+      <w:r>
+        <w:rPr>
+          <w:color w:val="FF0000"/>
+        </w:rPr>
+        <w:t xml:space="preserve"> Bestimmen </w:t>
+      </w:r>
+    </w:p>
+    <w:p>
+      <w:pPr>
+        <w:pStyle w:val="Listenabsatz"/>
+        <w:numPr>
+          <w:ilvl w:val="0"/>
+          <w:numId w:val="1"/>
+        </w:numPr>
+      </w:pPr>
+      <w:r>
+        <w:t xml:space="preserve">Zeigen von dem Reiter „Plots“ </w:t>
+      </w:r>
+      <w:proofErr w:type="spellStart"/>
+      <w:r>
+        <w:t>Matlab</w:t>
+      </w:r>
+      <w:proofErr w:type="spellEnd"/>
       <w:r>
         <w:t xml:space="preserve"> (das muss ich noch selbst Lernen :D)</w:t>
       </w:r>
@@ -417,12 +651,14 @@
       <w:r>
         <w:t xml:space="preserve"> </w:t>
       </w:r>
+      <w:proofErr w:type="spellStart"/>
       <w:r>
         <w:t>palet</w:t>
       </w:r>
       <w:r>
         <w:t>e</w:t>
       </w:r>
+      <w:proofErr w:type="spellEnd"/>
     </w:p>
     <w:p>
       <w:pPr>
@@ -447,12 +683,14 @@
       <w:r>
         <w:t xml:space="preserve">Aufgabe: Installiert </w:t>
       </w:r>
+      <w:proofErr w:type="spellStart"/>
       <w:r>
         <w:rPr>
           <w:b/>
         </w:rPr>
         <w:t>Curvefitting</w:t>
       </w:r>
+      <w:proofErr w:type="spellEnd"/>
       <w:r>
         <w:rPr>
           <w:b/>
@@ -472,13 +710,21 @@
         </w:numPr>
       </w:pPr>
       <w:r>
-        <w:t>Aufgabe: Bisschen an dem Datensatz rum Fitten mit dem Curv</w:t>
+        <w:t xml:space="preserve">Aufgabe: Bisschen an dem Datensatz rum Fitten mit dem </w:t>
+      </w:r>
+      <w:proofErr w:type="spellStart"/>
+      <w:r>
+        <w:t>Curv</w:t>
       </w:r>
       <w:r>
         <w:t>e</w:t>
       </w:r>
       <w:r>
-        <w:t>fitting Tool</w:t>
+        <w:t>fitting</w:t>
+      </w:r>
+      <w:proofErr w:type="spellEnd"/>
+      <w:r>
+        <w:t xml:space="preserve"> Tool</w:t>
       </w:r>
     </w:p>
     <w:p>
@@ -514,7 +760,11 @@
         </w:numPr>
       </w:pPr>
       <w:r>
-        <w:t xml:space="preserve">Diese Funktion mit Hilfe von </w:t>
+        <w:t xml:space="preserve">Diese Funktion mit Hilfe </w:t>
+      </w:r>
+      <w:proofErr w:type="gramStart"/>
+      <w:r>
+        <w:t xml:space="preserve">von </w:t>
       </w:r>
       <w:r>
         <w:rPr>
@@ -522,6 +772,7 @@
         </w:rPr>
         <w:t>???</w:t>
       </w:r>
+      <w:proofErr w:type="gramEnd"/>
       <w:r>
         <w:rPr>
           <w:b/>
@@ -643,7 +894,15 @@
         </w:numPr>
       </w:pPr>
       <w:r>
-        <w:t>Aufgabe: Erstelle ein Labe</w:t>
+        <w:t xml:space="preserve">Aufgabe: </w:t>
+      </w:r>
+      <w:proofErr w:type="gramStart"/>
+      <w:r>
+        <w:t>Erstelle</w:t>
+      </w:r>
+      <w:proofErr w:type="gramEnd"/>
+      <w:r>
+        <w:t xml:space="preserve"> ein Labe</w:t>
       </w:r>
       <w:r>
         <w:t>l</w:t>
@@ -661,20 +920,38 @@
         </w:numPr>
       </w:pPr>
       <w:r>
-        <w:t>Beim Klicken auf den Button soll eine Random Zahl angezeigt weden.</w:t>
-      </w:r>
-    </w:p>
-    <w:p>
-      <w:pPr>
-        <w:pStyle w:val="Listenabsatz"/>
-        <w:numPr>
-          <w:ilvl w:val="0"/>
-          <w:numId w:val="1"/>
-        </w:numPr>
-      </w:pPr>
-      <w:r>
-        <w:t>Xlim, ylim</w:t>
-      </w:r>
+        <w:t xml:space="preserve">Beim Klicken auf den Button soll eine Random Zahl angezeigt </w:t>
+      </w:r>
+      <w:proofErr w:type="spellStart"/>
+      <w:r>
+        <w:t>weden</w:t>
+      </w:r>
+      <w:proofErr w:type="spellEnd"/>
+      <w:r>
+        <w:t>.</w:t>
+      </w:r>
+    </w:p>
+    <w:p>
+      <w:pPr>
+        <w:pStyle w:val="Listenabsatz"/>
+        <w:numPr>
+          <w:ilvl w:val="0"/>
+          <w:numId w:val="1"/>
+        </w:numPr>
+      </w:pPr>
+      <w:proofErr w:type="spellStart"/>
+      <w:r>
+        <w:t>Xlim</w:t>
+      </w:r>
+      <w:proofErr w:type="spellEnd"/>
+      <w:r>
+        <w:t xml:space="preserve">, </w:t>
+      </w:r>
+      <w:proofErr w:type="spellStart"/>
+      <w:r>
+        <w:t>ylim</w:t>
+      </w:r>
+      <w:proofErr w:type="spellEnd"/>
     </w:p>
     <w:p>
       <w:pPr>
@@ -861,14 +1138,169 @@
     <w:p/>
     <w:p>
       <w:r>
-        <w:t>Dezimal trennung</w:t>
-      </w:r>
+        <w:t xml:space="preserve">Dezimal </w:t>
+      </w:r>
+      <w:proofErr w:type="spellStart"/>
+      <w:r>
+        <w:t>trennung</w:t>
+      </w:r>
+      <w:proofErr w:type="spellEnd"/>
     </w:p>
     <w:p>
       <w:r>
         <w:t>Eckige Klammern</w:t>
       </w:r>
     </w:p>
+    <w:p>
+      <w:proofErr w:type="spellStart"/>
+      <w:proofErr w:type="gramStart"/>
+      <w:r>
+        <w:t>Lengh</w:t>
+      </w:r>
+      <w:proofErr w:type="spellEnd"/>
+      <w:r>
+        <w:t>(</w:t>
+      </w:r>
+      <w:proofErr w:type="gramEnd"/>
+      <w:r>
+        <w:t>)</w:t>
+      </w:r>
+    </w:p>
+    <w:p>
+      <w:r>
+        <w:t>‚‘</w:t>
+      </w:r>
+    </w:p>
+    <w:p>
+      <w:r>
+        <w:t>Glättung</w:t>
+      </w:r>
+    </w:p>
+    <w:p>
+      <w:pPr>
+        <w:spacing w:after="0" w:line="240" w:lineRule="auto"/>
+        <w:rPr>
+          <w:rFonts w:ascii="Consolas" w:eastAsia="Times New Roman" w:hAnsi="Consolas" w:cs="Times New Roman"/>
+          <w:sz w:val="20"/>
+          <w:szCs w:val="20"/>
+          <w:lang w:eastAsia="de-DE"/>
+        </w:rPr>
+      </w:pPr>
+      <w:proofErr w:type="spellStart"/>
+      <w:r>
+        <w:rPr>
+          <w:rFonts w:ascii="Consolas" w:eastAsia="Times New Roman" w:hAnsi="Consolas" w:cs="Times New Roman"/>
+          <w:sz w:val="20"/>
+          <w:szCs w:val="20"/>
+          <w:lang w:eastAsia="de-DE"/>
+        </w:rPr>
+        <w:t>Durschnittliche</w:t>
+      </w:r>
+      <w:proofErr w:type="spellEnd"/>
+      <w:r>
+        <w:rPr>
+          <w:rFonts w:ascii="Consolas" w:eastAsia="Times New Roman" w:hAnsi="Consolas" w:cs="Times New Roman"/>
+          <w:sz w:val="20"/>
+          <w:szCs w:val="20"/>
+          <w:lang w:eastAsia="de-DE"/>
+        </w:rPr>
+        <w:t xml:space="preserve"> Rendite MSCI-World bestimmen</w:t>
+      </w:r>
+    </w:p>
+    <w:p>
+      <w:pPr>
+        <w:spacing w:after="0" w:line="240" w:lineRule="auto"/>
+        <w:rPr>
+          <w:rFonts w:ascii="Consolas" w:eastAsia="Times New Roman" w:hAnsi="Consolas" w:cs="Times New Roman"/>
+          <w:sz w:val="20"/>
+          <w:szCs w:val="20"/>
+          <w:lang w:eastAsia="de-DE"/>
+        </w:rPr>
+      </w:pPr>
+      <w:r>
+        <w:rPr>
+          <w:rFonts w:ascii="Consolas" w:eastAsia="Times New Roman" w:hAnsi="Consolas" w:cs="Times New Roman"/>
+          <w:sz w:val="20"/>
+          <w:szCs w:val="20"/>
+          <w:lang w:eastAsia="de-DE"/>
+        </w:rPr>
+        <w:t>Hochpunkt Speerwurf</w:t>
+      </w:r>
+    </w:p>
+    <w:p>
+      <w:pPr>
+        <w:spacing w:after="0" w:line="240" w:lineRule="auto"/>
+        <w:rPr>
+          <w:rFonts w:ascii="Consolas" w:eastAsia="Times New Roman" w:hAnsi="Consolas" w:cs="Times New Roman"/>
+          <w:sz w:val="20"/>
+          <w:szCs w:val="20"/>
+          <w:lang w:eastAsia="de-DE"/>
+        </w:rPr>
+      </w:pPr>
+      <w:proofErr w:type="spellStart"/>
+      <w:r>
+        <w:rPr>
+          <w:rFonts w:ascii="Consolas" w:eastAsia="Times New Roman" w:hAnsi="Consolas" w:cs="Times New Roman"/>
+          <w:sz w:val="20"/>
+          <w:szCs w:val="20"/>
+          <w:lang w:eastAsia="de-DE"/>
+        </w:rPr>
+        <w:t>Machinelearning</w:t>
+      </w:r>
+      <w:proofErr w:type="spellEnd"/>
+      <w:r>
+        <w:rPr>
+          <w:rFonts w:ascii="Consolas" w:eastAsia="Times New Roman" w:hAnsi="Consolas" w:cs="Times New Roman"/>
+          <w:sz w:val="20"/>
+          <w:szCs w:val="20"/>
+          <w:lang w:eastAsia="de-DE"/>
+        </w:rPr>
+        <w:t xml:space="preserve"> linear Regression</w:t>
+      </w:r>
+    </w:p>
+    <w:p>
+      <w:pPr>
+        <w:spacing w:after="0" w:line="240" w:lineRule="auto"/>
+        <w:rPr>
+          <w:rFonts w:ascii="Consolas" w:eastAsia="Times New Roman" w:hAnsi="Consolas" w:cs="Times New Roman"/>
+          <w:sz w:val="20"/>
+          <w:szCs w:val="20"/>
+          <w:lang w:eastAsia="de-DE"/>
+        </w:rPr>
+      </w:pPr>
+      <w:r>
+        <w:rPr>
+          <w:rFonts w:ascii="Consolas" w:eastAsia="Times New Roman" w:hAnsi="Consolas" w:cs="Times New Roman"/>
+          <w:sz w:val="20"/>
+          <w:szCs w:val="20"/>
+          <w:lang w:eastAsia="de-DE"/>
+        </w:rPr>
+        <w:t>Wetter/Temperatur</w:t>
+      </w:r>
+    </w:p>
+    <w:p>
+      <w:pPr>
+        <w:spacing w:after="0" w:line="240" w:lineRule="auto"/>
+        <w:rPr>
+          <w:rFonts w:ascii="Consolas" w:eastAsia="Times New Roman" w:hAnsi="Consolas" w:cs="Times New Roman"/>
+          <w:sz w:val="20"/>
+          <w:szCs w:val="20"/>
+          <w:lang w:eastAsia="de-DE"/>
+        </w:rPr>
+      </w:pPr>
+      <w:proofErr w:type="spellStart"/>
+      <w:r>
+        <w:rPr>
+          <w:rFonts w:ascii="Consolas" w:eastAsia="Times New Roman" w:hAnsi="Consolas" w:cs="Times New Roman"/>
+          <w:sz w:val="20"/>
+          <w:szCs w:val="20"/>
+          <w:lang w:eastAsia="de-DE"/>
+        </w:rPr>
+        <w:t>fouriertransformation</w:t>
+      </w:r>
+      <w:proofErr w:type="spellEnd"/>
+    </w:p>
+    <w:p/>
     <w:p/>
     <w:sectPr>
       <w:pgSz w:w="11906" w:h="16838"/>
@@ -1530,6 +1962,11 @@
       <w:contextualSpacing/>
     </w:pPr>
   </w:style>
+  <w:style w:type="character" w:customStyle="1" w:styleId="sa8b22ca30">
+    <w:name w:val="sa8b22ca30"/>
+    <w:basedOn w:val="Absatz-Standardschriftart"/>
+    <w:rsid w:val="00C97FE8"/>
+  </w:style>
 </w:styles>
 </file>
 

</xml_diff>